<commit_message>
Task 00 fix student number (#96)
Co-authored-by: kevin <chk2cl@bosch.com>
</commit_message>
<xml_diff>
--- a/docs/Milestone1/MeetingMinuets/MeetingMinutes_1.docx
+++ b/docs/Milestone1/MeetingMinuets/MeetingMinutes_1.docx
@@ -6,14 +6,14 @@
       <w:pPr>
         <w:pStyle w:val="Title"/>
         <w:rPr>
-          <w:rFonts w:ascii="Raleway" w:hAnsi="Raleway" w:eastAsia="Raleway" w:cs="Raleway"/>
+          <w:rFonts w:ascii="Raleway" w:eastAsia="Raleway" w:hAnsi="Raleway" w:cs="Raleway"/>
         </w:rPr>
       </w:pPr>
-      <w:bookmarkStart w:name="_fbthqve598d9" w:colFirst="0" w:colLast="0" w:id="0"/>
+      <w:bookmarkStart w:id="0" w:name="_fbthqve598d9" w:colFirst="0" w:colLast="0"/>
       <w:bookmarkEnd w:id="0"/>
       <w:r>
         <w:rPr>
-          <w:rFonts w:ascii="Raleway" w:hAnsi="Raleway" w:eastAsia="Raleway" w:cs="Raleway"/>
+          <w:rFonts w:ascii="Raleway" w:eastAsia="Raleway" w:hAnsi="Raleway" w:cs="Raleway"/>
         </w:rPr>
         <w:t>Meeting Minutes</w:t>
       </w:r>
@@ -22,12 +22,12 @@
       <w:pPr>
         <w:pStyle w:val="Heading1"/>
         <w:rPr>
-          <w:rFonts w:ascii="Raleway" w:hAnsi="Raleway" w:eastAsia="Raleway" w:cs="Raleway"/>
+          <w:rFonts w:ascii="Raleway" w:eastAsia="Raleway" w:hAnsi="Raleway" w:cs="Raleway"/>
         </w:rPr>
       </w:pPr>
       <w:r>
         <w:rPr>
-          <w:rFonts w:ascii="Raleway" w:hAnsi="Raleway" w:eastAsia="Raleway" w:cs="Raleway"/>
+          <w:rFonts w:ascii="Raleway" w:eastAsia="Raleway" w:hAnsi="Raleway" w:cs="Raleway"/>
         </w:rPr>
         <w:t>Weekly Meeting with team/Supervisor</w:t>
       </w:r>
@@ -36,20 +36,20 @@
       <w:pPr>
         <w:pStyle w:val="Heading1"/>
         <w:rPr>
-          <w:rFonts w:ascii="Raleway" w:hAnsi="Raleway" w:eastAsia="Raleway" w:cs="Raleway"/>
+          <w:rFonts w:ascii="Raleway" w:eastAsia="Raleway" w:hAnsi="Raleway" w:cs="Raleway"/>
         </w:rPr>
       </w:pPr>
-      <w:bookmarkStart w:name="_gvrz27sbcz9r" w:colFirst="0" w:colLast="0" w:id="1"/>
+      <w:bookmarkStart w:id="1" w:name="_gvrz27sbcz9r" w:colFirst="0" w:colLast="0"/>
       <w:bookmarkEnd w:id="1"/>
       <w:r>
         <w:rPr>
-          <w:rFonts w:ascii="Raleway" w:hAnsi="Raleway" w:eastAsia="Raleway" w:cs="Raleway"/>
+          <w:rFonts w:ascii="Raleway" w:eastAsia="Raleway" w:hAnsi="Raleway" w:cs="Raleway"/>
         </w:rPr>
         <w:t xml:space="preserve">Meeting No:  </w:t>
       </w:r>
       <w:r>
         <w:rPr>
-          <w:rFonts w:ascii="Raleway" w:hAnsi="Raleway" w:eastAsia="Raleway" w:cs="Raleway"/>
+          <w:rFonts w:ascii="Raleway" w:eastAsia="Raleway" w:hAnsi="Raleway" w:cs="Raleway"/>
         </w:rPr>
         <w:t>1</w:t>
       </w:r>
@@ -58,14 +58,14 @@
       <w:pPr>
         <w:pStyle w:val="Heading2"/>
         <w:rPr>
-          <w:rFonts w:ascii="Raleway" w:hAnsi="Raleway" w:eastAsia="Raleway" w:cs="Raleway"/>
+          <w:rFonts w:ascii="Raleway" w:eastAsia="Raleway" w:hAnsi="Raleway" w:cs="Raleway"/>
         </w:rPr>
       </w:pPr>
-      <w:bookmarkStart w:name="_ylbxde2dovsg" w:colFirst="0" w:colLast="0" w:id="2"/>
+      <w:bookmarkStart w:id="2" w:name="_ylbxde2dovsg" w:colFirst="0" w:colLast="0"/>
       <w:bookmarkEnd w:id="2"/>
       <w:r>
         <w:rPr>
-          <w:rFonts w:ascii="Raleway" w:hAnsi="Raleway" w:eastAsia="Raleway" w:cs="Raleway"/>
+          <w:rFonts w:ascii="Raleway" w:eastAsia="Raleway" w:hAnsi="Raleway" w:cs="Raleway"/>
         </w:rPr>
         <w:t>Meeting Details</w:t>
       </w:r>
@@ -74,12 +74,12 @@
       <w:tblPr>
         <w:tblW w:w="8895" w:type="dxa"/>
         <w:tblBorders>
-          <w:top w:val="single" w:color="000000" w:themeColor="text1" w:sz="6" w:space="0"/>
-          <w:left w:val="single" w:color="000000" w:themeColor="text1" w:sz="6" w:space="0"/>
-          <w:bottom w:val="single" w:color="000000" w:themeColor="text1" w:sz="6" w:space="0"/>
-          <w:right w:val="single" w:color="000000" w:themeColor="text1" w:sz="6" w:space="0"/>
-          <w:insideH w:val="single" w:color="000000" w:themeColor="text1" w:sz="6" w:space="0"/>
-          <w:insideV w:val="single" w:color="000000" w:themeColor="text1" w:sz="6" w:space="0"/>
+          <w:top w:val="single" w:sz="6" w:space="0" w:color="000000" w:themeColor="text1"/>
+          <w:left w:val="single" w:sz="6" w:space="0" w:color="000000" w:themeColor="text1"/>
+          <w:bottom w:val="single" w:sz="6" w:space="0" w:color="000000" w:themeColor="text1"/>
+          <w:right w:val="single" w:sz="6" w:space="0" w:color="000000" w:themeColor="text1"/>
+          <w:insideH w:val="single" w:sz="6" w:space="0" w:color="000000" w:themeColor="text1"/>
+          <w:insideV w:val="single" w:sz="6" w:space="0" w:color="000000" w:themeColor="text1"/>
         </w:tblBorders>
         <w:tblLayout w:type="fixed"/>
         <w:tblLook w:val="0600" w:firstRow="0" w:lastRow="0" w:firstColumn="0" w:lastColumn="0" w:noHBand="1" w:noVBand="1"/>
@@ -96,10 +96,10 @@
           <w:tcPr>
             <w:tcW w:w="2475" w:type="dxa"/>
             <w:tcBorders>
-              <w:top w:val="single" w:color="808080" w:themeColor="background1" w:themeShade="80" w:sz="8" w:space="0"/>
-              <w:left w:val="single" w:color="808080" w:themeColor="background1" w:themeShade="80" w:sz="8" w:space="0"/>
-              <w:bottom w:val="single" w:color="808080" w:themeColor="background1" w:themeShade="80" w:sz="8" w:space="0"/>
-              <w:right w:val="single" w:color="808080" w:themeColor="background1" w:themeShade="80" w:sz="8" w:space="0"/>
+              <w:top w:val="single" w:sz="8" w:space="0" w:color="808080" w:themeColor="background1" w:themeShade="80"/>
+              <w:left w:val="single" w:sz="8" w:space="0" w:color="808080" w:themeColor="background1" w:themeShade="80"/>
+              <w:bottom w:val="single" w:sz="8" w:space="0" w:color="808080" w:themeColor="background1" w:themeShade="80"/>
+              <w:right w:val="single" w:sz="8" w:space="0" w:color="808080" w:themeColor="background1" w:themeShade="80"/>
             </w:tcBorders>
             <w:shd w:val="clear" w:color="auto" w:fill="E6E6E6"/>
             <w:tcMar>
@@ -122,7 +122,7 @@
               <w:spacing w:line="240" w:lineRule="auto"/>
               <w:jc w:val="center"/>
               <w:rPr>
-                <w:rFonts w:ascii="Raleway" w:hAnsi="Raleway" w:eastAsia="Raleway" w:cs="Raleway"/>
+                <w:rFonts w:ascii="Raleway" w:eastAsia="Raleway" w:hAnsi="Raleway" w:cs="Raleway"/>
                 <w:sz w:val="20"/>
                 <w:szCs w:val="20"/>
                 <w:shd w:val="clear" w:color="auto" w:fill="E6E6E6"/>
@@ -130,7 +130,7 @@
             </w:pPr>
             <w:r>
               <w:rPr>
-                <w:rFonts w:ascii="Raleway" w:hAnsi="Raleway" w:eastAsia="Raleway" w:cs="Raleway"/>
+                <w:rFonts w:ascii="Raleway" w:eastAsia="Raleway" w:hAnsi="Raleway" w:cs="Raleway"/>
                 <w:sz w:val="20"/>
                 <w:szCs w:val="20"/>
                 <w:shd w:val="clear" w:color="auto" w:fill="E6E6E6"/>
@@ -143,9 +143,9 @@
           <w:tcPr>
             <w:tcW w:w="6420" w:type="dxa"/>
             <w:tcBorders>
-              <w:top w:val="single" w:color="808080" w:themeColor="background1" w:themeShade="80" w:sz="8" w:space="0"/>
-              <w:bottom w:val="single" w:color="808080" w:themeColor="background1" w:themeShade="80" w:sz="8" w:space="0"/>
-              <w:right w:val="single" w:color="808080" w:themeColor="background1" w:themeShade="80" w:sz="8" w:space="0"/>
+              <w:top w:val="single" w:sz="8" w:space="0" w:color="808080" w:themeColor="background1" w:themeShade="80"/>
+              <w:bottom w:val="single" w:sz="8" w:space="0" w:color="808080" w:themeColor="background1" w:themeShade="80"/>
+              <w:right w:val="single" w:sz="8" w:space="0" w:color="808080" w:themeColor="background1" w:themeShade="80"/>
             </w:tcBorders>
             <w:shd w:val="clear" w:color="auto" w:fill="auto"/>
             <w:tcMar>
@@ -166,14 +166,14 @@
                 <w:between w:val="nil"/>
               </w:pBdr>
               <w:rPr>
-                <w:rFonts w:ascii="Raleway" w:hAnsi="Raleway" w:eastAsia="Raleway" w:cs="Raleway"/>
-                <w:sz w:val="20"/>
-                <w:szCs w:val="20"/>
-              </w:rPr>
-            </w:pPr>
-            <w:r>
-              <w:rPr>
-                <w:rFonts w:ascii="Raleway" w:hAnsi="Raleway" w:eastAsia="Raleway" w:cs="Raleway"/>
+                <w:rFonts w:ascii="Raleway" w:eastAsia="Raleway" w:hAnsi="Raleway" w:cs="Raleway"/>
+                <w:sz w:val="20"/>
+                <w:szCs w:val="20"/>
+              </w:rPr>
+            </w:pPr>
+            <w:r>
+              <w:rPr>
+                <w:rFonts w:ascii="Raleway" w:eastAsia="Raleway" w:hAnsi="Raleway" w:cs="Raleway"/>
                 <w:sz w:val="20"/>
                 <w:szCs w:val="20"/>
               </w:rPr>
@@ -181,7 +181,7 @@
             </w:r>
             <w:r>
               <w:rPr>
-                <w:rFonts w:ascii="Raleway" w:hAnsi="Raleway" w:eastAsia="Raleway" w:cs="Raleway"/>
+                <w:rFonts w:ascii="Raleway" w:eastAsia="Raleway" w:hAnsi="Raleway" w:cs="Raleway"/>
                 <w:sz w:val="20"/>
                 <w:szCs w:val="20"/>
                 <w:highlight w:val="white"/>
@@ -190,7 +190,7 @@
             </w:r>
             <w:r>
               <w:rPr>
-                <w:rFonts w:ascii="Raleway" w:hAnsi="Raleway" w:eastAsia="Raleway" w:cs="Raleway"/>
+                <w:rFonts w:ascii="Raleway" w:eastAsia="Raleway" w:hAnsi="Raleway" w:cs="Raleway"/>
                 <w:sz w:val="20"/>
                 <w:szCs w:val="20"/>
                 <w:highlight w:val="white"/>
@@ -199,7 +199,7 @@
             </w:r>
             <w:r>
               <w:rPr>
-                <w:rFonts w:ascii="Raleway" w:hAnsi="Raleway" w:eastAsia="Raleway" w:cs="Raleway"/>
+                <w:rFonts w:ascii="Raleway" w:eastAsia="Raleway" w:hAnsi="Raleway" w:cs="Raleway"/>
                 <w:sz w:val="20"/>
                 <w:szCs w:val="20"/>
                 <w:highlight w:val="white"/>
@@ -208,7 +208,7 @@
             </w:r>
             <w:r>
               <w:rPr>
-                <w:rFonts w:ascii="Raleway" w:hAnsi="Raleway" w:eastAsia="Raleway" w:cs="Raleway"/>
+                <w:rFonts w:ascii="Raleway" w:eastAsia="Raleway" w:hAnsi="Raleway" w:cs="Raleway"/>
                 <w:sz w:val="20"/>
                 <w:szCs w:val="20"/>
                 <w:highlight w:val="white"/>
@@ -217,7 +217,7 @@
             </w:r>
             <w:r>
               <w:rPr>
-                <w:rFonts w:ascii="Raleway" w:hAnsi="Raleway" w:eastAsia="Raleway" w:cs="Raleway"/>
+                <w:rFonts w:ascii="Raleway" w:eastAsia="Raleway" w:hAnsi="Raleway" w:cs="Raleway"/>
                 <w:sz w:val="20"/>
                 <w:szCs w:val="20"/>
               </w:rPr>
@@ -231,9 +231,9 @@
           <w:tcPr>
             <w:tcW w:w="2475" w:type="dxa"/>
             <w:tcBorders>
-              <w:left w:val="single" w:color="808080" w:themeColor="background1" w:themeShade="80" w:sz="8" w:space="0"/>
-              <w:bottom w:val="single" w:color="808080" w:themeColor="background1" w:themeShade="80" w:sz="8" w:space="0"/>
-              <w:right w:val="single" w:color="808080" w:themeColor="background1" w:themeShade="80" w:sz="8" w:space="0"/>
+              <w:left w:val="single" w:sz="8" w:space="0" w:color="808080" w:themeColor="background1" w:themeShade="80"/>
+              <w:bottom w:val="single" w:sz="8" w:space="0" w:color="808080" w:themeColor="background1" w:themeShade="80"/>
+              <w:right w:val="single" w:sz="8" w:space="0" w:color="808080" w:themeColor="background1" w:themeShade="80"/>
             </w:tcBorders>
             <w:shd w:val="clear" w:color="auto" w:fill="E6E6E6"/>
             <w:tcMar>
@@ -256,7 +256,7 @@
               <w:spacing w:line="240" w:lineRule="auto"/>
               <w:jc w:val="center"/>
               <w:rPr>
-                <w:rFonts w:ascii="Raleway" w:hAnsi="Raleway" w:eastAsia="Raleway" w:cs="Raleway"/>
+                <w:rFonts w:ascii="Raleway" w:eastAsia="Raleway" w:hAnsi="Raleway" w:cs="Raleway"/>
                 <w:sz w:val="20"/>
                 <w:szCs w:val="20"/>
                 <w:shd w:val="clear" w:color="auto" w:fill="E6E6E6"/>
@@ -264,7 +264,7 @@
             </w:pPr>
             <w:r>
               <w:rPr>
-                <w:rFonts w:ascii="Raleway" w:hAnsi="Raleway" w:eastAsia="Raleway" w:cs="Raleway"/>
+                <w:rFonts w:ascii="Raleway" w:eastAsia="Raleway" w:hAnsi="Raleway" w:cs="Raleway"/>
                 <w:sz w:val="20"/>
                 <w:szCs w:val="20"/>
                 <w:shd w:val="clear" w:color="auto" w:fill="E6E6E6"/>
@@ -277,8 +277,8 @@
           <w:tcPr>
             <w:tcW w:w="6420" w:type="dxa"/>
             <w:tcBorders>
-              <w:bottom w:val="single" w:color="808080" w:themeColor="background1" w:themeShade="80" w:sz="8" w:space="0"/>
-              <w:right w:val="single" w:color="808080" w:themeColor="background1" w:themeShade="80" w:sz="8" w:space="0"/>
+              <w:bottom w:val="single" w:sz="8" w:space="0" w:color="808080" w:themeColor="background1" w:themeShade="80"/>
+              <w:right w:val="single" w:sz="8" w:space="0" w:color="808080" w:themeColor="background1" w:themeShade="80"/>
             </w:tcBorders>
             <w:shd w:val="clear" w:color="auto" w:fill="auto"/>
             <w:tcMar>
@@ -292,21 +292,21 @@
             <w:pPr>
               <w:widowControl w:val="0"/>
               <w:pBdr>
-                <w:top w:val="nil" w:color="000000" w:sz="0" w:space="0"/>
-                <w:left w:val="nil" w:color="000000" w:sz="0" w:space="0"/>
-                <w:bottom w:val="nil" w:color="000000" w:sz="0" w:space="0"/>
-                <w:right w:val="nil" w:color="000000" w:sz="0" w:space="0"/>
-                <w:between w:val="nil" w:color="000000" w:sz="0" w:space="0"/>
+                <w:top w:val="nil"/>
+                <w:left w:val="nil"/>
+                <w:bottom w:val="nil"/>
+                <w:right w:val="nil"/>
+                <w:between w:val="nil"/>
               </w:pBdr>
               <w:rPr>
-                <w:rFonts w:ascii="Raleway" w:hAnsi="Raleway" w:eastAsia="Raleway" w:cs="Raleway"/>
-                <w:sz w:val="20"/>
-                <w:szCs w:val="20"/>
-              </w:rPr>
-            </w:pPr>
-            <w:r>
-              <w:rPr>
-                <w:rFonts w:ascii="Raleway" w:hAnsi="Raleway" w:eastAsia="Raleway" w:cs="Raleway"/>
+                <w:rFonts w:ascii="Raleway" w:eastAsia="Raleway" w:hAnsi="Raleway" w:cs="Raleway"/>
+                <w:sz w:val="20"/>
+                <w:szCs w:val="20"/>
+              </w:rPr>
+            </w:pPr>
+            <w:r>
+              <w:rPr>
+                <w:rFonts w:ascii="Raleway" w:eastAsia="Raleway" w:hAnsi="Raleway" w:cs="Raleway"/>
                 <w:sz w:val="20"/>
                 <w:szCs w:val="20"/>
               </w:rPr>
@@ -314,7 +314,7 @@
             </w:r>
             <w:r>
               <w:rPr>
-                <w:rFonts w:ascii="Raleway" w:hAnsi="Raleway" w:eastAsia="Raleway" w:cs="Raleway"/>
+                <w:rFonts w:ascii="Raleway" w:eastAsia="Raleway" w:hAnsi="Raleway" w:cs="Raleway"/>
                 <w:sz w:val="20"/>
                 <w:szCs w:val="20"/>
               </w:rPr>
@@ -322,7 +322,7 @@
             </w:r>
             <w:r>
               <w:rPr>
-                <w:rFonts w:ascii="Raleway" w:hAnsi="Raleway" w:eastAsia="Raleway" w:cs="Raleway"/>
+                <w:rFonts w:ascii="Raleway" w:eastAsia="Raleway" w:hAnsi="Raleway" w:cs="Raleway"/>
                 <w:sz w:val="20"/>
                 <w:szCs w:val="20"/>
               </w:rPr>
@@ -336,9 +336,9 @@
           <w:tcPr>
             <w:tcW w:w="2475" w:type="dxa"/>
             <w:tcBorders>
-              <w:left w:val="single" w:color="808080" w:themeColor="background1" w:themeShade="80" w:sz="8" w:space="0"/>
-              <w:bottom w:val="single" w:color="808080" w:themeColor="background1" w:themeShade="80" w:sz="8" w:space="0"/>
-              <w:right w:val="single" w:color="808080" w:themeColor="background1" w:themeShade="80" w:sz="8" w:space="0"/>
+              <w:left w:val="single" w:sz="8" w:space="0" w:color="808080" w:themeColor="background1" w:themeShade="80"/>
+              <w:bottom w:val="single" w:sz="8" w:space="0" w:color="808080" w:themeColor="background1" w:themeShade="80"/>
+              <w:right w:val="single" w:sz="8" w:space="0" w:color="808080" w:themeColor="background1" w:themeShade="80"/>
             </w:tcBorders>
             <w:shd w:val="clear" w:color="auto" w:fill="E6E6E6"/>
             <w:tcMar>
@@ -361,7 +361,7 @@
               <w:spacing w:line="240" w:lineRule="auto"/>
               <w:jc w:val="center"/>
               <w:rPr>
-                <w:rFonts w:ascii="Raleway" w:hAnsi="Raleway" w:eastAsia="Raleway" w:cs="Raleway"/>
+                <w:rFonts w:ascii="Raleway" w:eastAsia="Raleway" w:hAnsi="Raleway" w:cs="Raleway"/>
                 <w:sz w:val="20"/>
                 <w:szCs w:val="20"/>
                 <w:shd w:val="clear" w:color="auto" w:fill="E6E6E6"/>
@@ -369,7 +369,7 @@
             </w:pPr>
             <w:r>
               <w:rPr>
-                <w:rFonts w:ascii="Raleway" w:hAnsi="Raleway" w:eastAsia="Raleway" w:cs="Raleway"/>
+                <w:rFonts w:ascii="Raleway" w:eastAsia="Raleway" w:hAnsi="Raleway" w:cs="Raleway"/>
                 <w:sz w:val="20"/>
                 <w:szCs w:val="20"/>
                 <w:shd w:val="clear" w:color="auto" w:fill="E6E6E6"/>
@@ -382,8 +382,8 @@
           <w:tcPr>
             <w:tcW w:w="6420" w:type="dxa"/>
             <w:tcBorders>
-              <w:bottom w:val="single" w:color="808080" w:themeColor="background1" w:themeShade="80" w:sz="8" w:space="0"/>
-              <w:right w:val="single" w:color="808080" w:themeColor="background1" w:themeShade="80" w:sz="8" w:space="0"/>
+              <w:bottom w:val="single" w:sz="8" w:space="0" w:color="808080" w:themeColor="background1" w:themeShade="80"/>
+              <w:right w:val="single" w:sz="8" w:space="0" w:color="808080" w:themeColor="background1" w:themeShade="80"/>
             </w:tcBorders>
             <w:shd w:val="clear" w:color="auto" w:fill="auto"/>
             <w:tcMar>
@@ -397,14 +397,8 @@
             <w:pPr>
               <w:spacing w:line="235" w:lineRule="auto"/>
               <w:rPr>
-                <w:rFonts w:ascii="Raleway" w:hAnsi="Raleway" w:eastAsia="Raleway" w:cs="Raleway"/>
-                <w:b w:val="0"/>
-                <w:bCs w:val="0"/>
-                <w:i w:val="0"/>
-                <w:iCs w:val="0"/>
-                <w:caps w:val="0"/>
-                <w:smallCaps w:val="0"/>
-                <w:color w:val="000000" w:themeColor="text1" w:themeTint="FF" w:themeShade="FF"/>
+                <w:rFonts w:ascii="Raleway" w:eastAsia="Raleway" w:hAnsi="Raleway" w:cs="Raleway"/>
+                <w:color w:val="000000" w:themeColor="text1"/>
                 <w:sz w:val="20"/>
                 <w:szCs w:val="20"/>
                 <w:lang w:val="en-US"/>
@@ -412,17 +406,10 @@
             </w:pPr>
             <w:r>
               <w:rPr>
-                <w:rFonts w:ascii="Raleway" w:hAnsi="Raleway" w:eastAsia="Raleway" w:cs="Raleway"/>
-                <w:b w:val="0"/>
-                <w:bCs w:val="0"/>
-                <w:i w:val="0"/>
-                <w:iCs w:val="0"/>
-                <w:caps w:val="0"/>
-                <w:smallCaps w:val="0"/>
-                <w:color w:val="000000" w:themeColor="text1" w:themeTint="FF" w:themeShade="FF"/>
-                <w:sz w:val="20"/>
-                <w:szCs w:val="20"/>
-                <w:lang w:val="en-GB"/>
+                <w:rFonts w:ascii="Raleway" w:eastAsia="Raleway" w:hAnsi="Raleway" w:cs="Raleway"/>
+                <w:color w:val="000000" w:themeColor="text1"/>
+                <w:sz w:val="20"/>
+                <w:szCs w:val="20"/>
               </w:rPr>
               <w:t>Keely Smith (s3898340)</w:t>
             </w:r>
@@ -430,16 +417,9 @@
           <w:p>
             <w:pPr>
               <w:widowControl w:val="0"/>
-              <w:spacing w:line="276" w:lineRule="auto"/>
-              <w:rPr>
-                <w:rFonts w:ascii="Raleway" w:hAnsi="Raleway" w:eastAsia="Raleway" w:cs="Raleway"/>
-                <w:b w:val="0"/>
-                <w:bCs w:val="0"/>
-                <w:i w:val="0"/>
-                <w:iCs w:val="0"/>
-                <w:caps w:val="0"/>
-                <w:smallCaps w:val="0"/>
-                <w:color w:val="000000" w:themeColor="text1" w:themeTint="FF" w:themeShade="FF"/>
+              <w:rPr>
+                <w:rFonts w:ascii="Raleway" w:eastAsia="Raleway" w:hAnsi="Raleway" w:cs="Raleway"/>
+                <w:color w:val="000000" w:themeColor="text1"/>
                 <w:sz w:val="20"/>
                 <w:szCs w:val="20"/>
                 <w:lang w:val="en-US"/>
@@ -447,17 +427,10 @@
             </w:pPr>
             <w:r>
               <w:rPr>
-                <w:rFonts w:ascii="Raleway" w:hAnsi="Raleway" w:eastAsia="Raleway" w:cs="Raleway"/>
-                <w:b w:val="0"/>
-                <w:bCs w:val="0"/>
-                <w:i w:val="0"/>
-                <w:iCs w:val="0"/>
-                <w:caps w:val="0"/>
-                <w:smallCaps w:val="0"/>
-                <w:color w:val="000000" w:themeColor="text1" w:themeTint="FF" w:themeShade="FF"/>
-                <w:sz w:val="20"/>
-                <w:szCs w:val="20"/>
-                <w:lang w:val="en-GB"/>
+                <w:rFonts w:ascii="Raleway" w:eastAsia="Raleway" w:hAnsi="Raleway" w:cs="Raleway"/>
+                <w:color w:val="000000" w:themeColor="text1"/>
+                <w:sz w:val="20"/>
+                <w:szCs w:val="20"/>
               </w:rPr>
               <w:t>Tanya Tran (s3843142)</w:t>
             </w:r>
@@ -465,16 +438,9 @@
           <w:p>
             <w:pPr>
               <w:widowControl w:val="0"/>
-              <w:spacing w:line="276" w:lineRule="auto"/>
-              <w:rPr>
-                <w:rFonts w:ascii="Raleway" w:hAnsi="Raleway" w:eastAsia="Raleway" w:cs="Raleway"/>
-                <w:b w:val="0"/>
-                <w:bCs w:val="0"/>
-                <w:i w:val="0"/>
-                <w:iCs w:val="0"/>
-                <w:caps w:val="0"/>
-                <w:smallCaps w:val="0"/>
-                <w:color w:val="000000" w:themeColor="text1" w:themeTint="FF" w:themeShade="FF"/>
+              <w:rPr>
+                <w:rFonts w:ascii="Raleway" w:eastAsia="Raleway" w:hAnsi="Raleway" w:cs="Raleway"/>
+                <w:color w:val="000000" w:themeColor="text1"/>
                 <w:sz w:val="20"/>
                 <w:szCs w:val="20"/>
                 <w:lang w:val="en-US"/>
@@ -482,17 +448,10 @@
             </w:pPr>
             <w:r>
               <w:rPr>
-                <w:rFonts w:ascii="Raleway" w:hAnsi="Raleway" w:eastAsia="Raleway" w:cs="Raleway"/>
-                <w:b w:val="0"/>
-                <w:bCs w:val="0"/>
-                <w:i w:val="0"/>
-                <w:iCs w:val="0"/>
-                <w:caps w:val="0"/>
-                <w:smallCaps w:val="0"/>
-                <w:color w:val="000000" w:themeColor="text1" w:themeTint="FF" w:themeShade="FF"/>
-                <w:sz w:val="20"/>
-                <w:szCs w:val="20"/>
-                <w:lang w:val="en-GB"/>
+                <w:rFonts w:ascii="Raleway" w:eastAsia="Raleway" w:hAnsi="Raleway" w:cs="Raleway"/>
+                <w:color w:val="000000" w:themeColor="text1"/>
+                <w:sz w:val="20"/>
+                <w:szCs w:val="20"/>
               </w:rPr>
               <w:t>Huy Do (s3894502)</w:t>
             </w:r>
@@ -502,14 +461,8 @@
               <w:widowControl w:val="0"/>
               <w:spacing w:line="235" w:lineRule="auto"/>
               <w:rPr>
-                <w:rFonts w:ascii="Raleway" w:hAnsi="Raleway" w:eastAsia="Raleway" w:cs="Raleway"/>
-                <w:b w:val="0"/>
-                <w:bCs w:val="0"/>
-                <w:i w:val="0"/>
-                <w:iCs w:val="0"/>
-                <w:caps w:val="0"/>
-                <w:smallCaps w:val="0"/>
-                <w:color w:val="000000" w:themeColor="text1" w:themeTint="FF" w:themeShade="FF"/>
+                <w:rFonts w:ascii="Raleway" w:eastAsia="Raleway" w:hAnsi="Raleway" w:cs="Raleway"/>
+                <w:color w:val="000000" w:themeColor="text1"/>
                 <w:sz w:val="20"/>
                 <w:szCs w:val="20"/>
                 <w:lang w:val="en-US"/>
@@ -517,35 +470,38 @@
             </w:pPr>
             <w:r>
               <w:rPr>
-                <w:rFonts w:ascii="Raleway" w:hAnsi="Raleway" w:eastAsia="Raleway" w:cs="Raleway"/>
-                <w:b w:val="0"/>
-                <w:bCs w:val="0"/>
-                <w:i w:val="0"/>
-                <w:iCs w:val="0"/>
-                <w:caps w:val="0"/>
-                <w:smallCaps w:val="0"/>
-                <w:color w:val="000000" w:themeColor="text1" w:themeTint="FF" w:themeShade="FF"/>
-                <w:sz w:val="20"/>
-                <w:szCs w:val="20"/>
-                <w:lang w:val="en-GB"/>
-              </w:rPr>
-              <w:t>Kevin Chen (s3895923)</w:t>
-            </w:r>
-          </w:p>
-          <w:p>
-            <w:pPr>
-              <w:pStyle w:val="Normal"/>
-              <w:widowControl w:val="0"/>
-              <w:spacing w:line="276" w:lineRule="auto"/>
-              <w:rPr>
-                <w:rFonts w:ascii="Raleway" w:hAnsi="Raleway" w:eastAsia="Raleway" w:cs="Raleway"/>
-                <w:b w:val="0"/>
-                <w:bCs w:val="0"/>
-                <w:i w:val="0"/>
-                <w:iCs w:val="0"/>
-                <w:caps w:val="0"/>
-                <w:smallCaps w:val="0"/>
-                <w:color w:val="000000" w:themeColor="text1" w:themeTint="FF" w:themeShade="FF"/>
+                <w:rFonts w:ascii="Raleway" w:eastAsia="Raleway" w:hAnsi="Raleway" w:cs="Raleway"/>
+                <w:color w:val="000000" w:themeColor="text1"/>
+                <w:sz w:val="20"/>
+                <w:szCs w:val="20"/>
+              </w:rPr>
+              <w:t>Kevin Chen (</w:t>
+            </w:r>
+            <w:r>
+              <w:rPr>
+                <w:rFonts w:ascii="Raleway" w:eastAsia="Raleway" w:hAnsi="Raleway" w:cs="Raleway"/>
+                <w:color w:val="000000" w:themeColor="text1"/>
+                <w:sz w:val="20"/>
+                <w:szCs w:val="20"/>
+              </w:rPr>
+              <w:t>s3780646</w:t>
+            </w:r>
+            <w:r>
+              <w:rPr>
+                <w:rFonts w:ascii="Raleway" w:eastAsia="Raleway" w:hAnsi="Raleway" w:cs="Raleway"/>
+                <w:color w:val="000000" w:themeColor="text1"/>
+                <w:sz w:val="20"/>
+                <w:szCs w:val="20"/>
+              </w:rPr>
+              <w:t>)</w:t>
+            </w:r>
+          </w:p>
+          <w:p>
+            <w:pPr>
+              <w:widowControl w:val="0"/>
+              <w:rPr>
+                <w:rFonts w:ascii="Raleway" w:eastAsia="Raleway" w:hAnsi="Raleway" w:cs="Raleway"/>
+                <w:color w:val="000000" w:themeColor="text1"/>
                 <w:sz w:val="20"/>
                 <w:szCs w:val="20"/>
                 <w:lang w:val="en-US"/>
@@ -553,119 +509,26 @@
             </w:pPr>
             <w:r>
               <w:rPr>
-                <w:rFonts w:ascii="Raleway" w:hAnsi="Raleway" w:eastAsia="Raleway" w:cs="Raleway"/>
-                <w:b w:val="0"/>
-                <w:bCs w:val="0"/>
-                <w:i w:val="0"/>
-                <w:iCs w:val="0"/>
-                <w:caps w:val="0"/>
-                <w:smallCaps w:val="0"/>
-                <w:noProof w:val="0"/>
-                <w:color w:val="000000" w:themeColor="text1" w:themeTint="FF" w:themeShade="FF"/>
-                <w:sz w:val="20"/>
-                <w:szCs w:val="20"/>
-                <w:lang w:val="en-GB"/>
-              </w:rPr>
-              <w:t xml:space="preserve">Antoni </w:t>
-            </w:r>
-            <w:r>
-              <w:rPr>
-                <w:rFonts w:ascii="Raleway" w:hAnsi="Raleway" w:eastAsia="Raleway" w:cs="Raleway"/>
-                <w:b w:val="0"/>
-                <w:bCs w:val="0"/>
-                <w:i w:val="0"/>
-                <w:iCs w:val="0"/>
-                <w:caps w:val="0"/>
-                <w:smallCaps w:val="0"/>
-                <w:noProof w:val="0"/>
-                <w:color w:val="000000" w:themeColor="text1" w:themeTint="FF" w:themeShade="FF"/>
-                <w:sz w:val="20"/>
-                <w:szCs w:val="20"/>
-                <w:lang w:val="en-GB"/>
-              </w:rPr>
-              <w:t>Gi</w:t>
-            </w:r>
-            <w:r>
-              <w:rPr>
-                <w:rFonts w:ascii="Raleway" w:hAnsi="Raleway" w:eastAsia="Raleway" w:cs="Raleway"/>
-                <w:b w:val="0"/>
-                <w:bCs w:val="0"/>
-                <w:i w:val="0"/>
-                <w:iCs w:val="0"/>
-                <w:caps w:val="0"/>
-                <w:smallCaps w:val="0"/>
-                <w:noProof w:val="0"/>
-                <w:color w:val="000000" w:themeColor="text1" w:themeTint="FF" w:themeShade="FF"/>
-                <w:sz w:val="20"/>
-                <w:szCs w:val="20"/>
-                <w:lang w:val="en-GB"/>
-              </w:rPr>
-              <w:t>a</w:t>
-            </w:r>
-            <w:r>
-              <w:rPr>
-                <w:rFonts w:ascii="Raleway" w:hAnsi="Raleway" w:eastAsia="Raleway" w:cs="Raleway"/>
-                <w:b w:val="0"/>
-                <w:bCs w:val="0"/>
-                <w:i w:val="0"/>
-                <w:iCs w:val="0"/>
-                <w:caps w:val="0"/>
-                <w:smallCaps w:val="0"/>
-                <w:noProof w:val="0"/>
-                <w:color w:val="000000" w:themeColor="text1" w:themeTint="FF" w:themeShade="FF"/>
-                <w:sz w:val="20"/>
-                <w:szCs w:val="20"/>
-                <w:lang w:val="en-GB"/>
-              </w:rPr>
-              <w:t>nnakopoulo</w:t>
-            </w:r>
-            <w:r>
-              <w:rPr>
-                <w:rFonts w:ascii="Raleway" w:hAnsi="Raleway" w:eastAsia="Raleway" w:cs="Raleway"/>
-                <w:b w:val="0"/>
-                <w:bCs w:val="0"/>
-                <w:i w:val="0"/>
-                <w:iCs w:val="0"/>
-                <w:caps w:val="0"/>
-                <w:smallCaps w:val="0"/>
-                <w:noProof w:val="0"/>
-                <w:color w:val="000000" w:themeColor="text1" w:themeTint="FF" w:themeShade="FF"/>
-                <w:sz w:val="20"/>
-                <w:szCs w:val="20"/>
-                <w:lang w:val="en-GB"/>
-              </w:rPr>
-              <w:t>s</w:t>
-            </w:r>
-            <w:r>
-              <w:rPr>
-                <w:rFonts w:ascii="Raleway" w:hAnsi="Raleway" w:eastAsia="Raleway" w:cs="Raleway"/>
-                <w:b w:val="0"/>
-                <w:bCs w:val="0"/>
-                <w:i w:val="0"/>
-                <w:iCs w:val="0"/>
-                <w:caps w:val="0"/>
-                <w:smallCaps w:val="0"/>
-                <w:noProof w:val="0"/>
-                <w:color w:val="000000" w:themeColor="text1" w:themeTint="FF" w:themeShade="FF"/>
-                <w:sz w:val="22"/>
-                <w:szCs w:val="22"/>
-                <w:lang w:val="en-GB"/>
+                <w:rFonts w:ascii="Raleway" w:eastAsia="Raleway" w:hAnsi="Raleway" w:cs="Raleway"/>
+                <w:color w:val="000000" w:themeColor="text1"/>
+                <w:sz w:val="20"/>
+                <w:szCs w:val="20"/>
+              </w:rPr>
+              <w:t>Antoni Giannakopoulos</w:t>
+            </w:r>
+            <w:r>
+              <w:rPr>
+                <w:rFonts w:ascii="Raleway" w:eastAsia="Raleway" w:hAnsi="Raleway" w:cs="Raleway"/>
+                <w:color w:val="000000" w:themeColor="text1"/>
               </w:rPr>
               <w:t xml:space="preserve"> </w:t>
             </w:r>
             <w:r>
               <w:rPr>
-                <w:rFonts w:ascii="Raleway" w:hAnsi="Raleway" w:eastAsia="Raleway" w:cs="Raleway"/>
-                <w:b w:val="0"/>
-                <w:bCs w:val="0"/>
-                <w:i w:val="0"/>
-                <w:iCs w:val="0"/>
-                <w:caps w:val="0"/>
-                <w:smallCaps w:val="0"/>
-                <w:color w:val="000000" w:themeColor="text1" w:themeTint="FF" w:themeShade="FF"/>
-                <w:sz w:val="20"/>
-                <w:szCs w:val="20"/>
-                <w:lang w:val="en-GB"/>
+                <w:rFonts w:ascii="Raleway" w:eastAsia="Raleway" w:hAnsi="Raleway" w:cs="Raleway"/>
+                <w:color w:val="000000" w:themeColor="text1"/>
+                <w:sz w:val="20"/>
+                <w:szCs w:val="20"/>
               </w:rPr>
               <w:t>(Toni) (s3895923)</w:t>
             </w:r>
@@ -673,16 +536,9 @@
           <w:p>
             <w:pPr>
               <w:widowControl w:val="0"/>
-              <w:spacing w:line="276" w:lineRule="auto"/>
-              <w:rPr>
-                <w:rFonts w:ascii="Raleway" w:hAnsi="Raleway" w:eastAsia="Raleway" w:cs="Raleway"/>
-                <w:b w:val="0"/>
-                <w:bCs w:val="0"/>
-                <w:i w:val="0"/>
-                <w:iCs w:val="0"/>
-                <w:caps w:val="0"/>
-                <w:smallCaps w:val="0"/>
-                <w:color w:val="000000" w:themeColor="text1" w:themeTint="FF" w:themeShade="FF"/>
+              <w:rPr>
+                <w:rFonts w:ascii="Raleway" w:eastAsia="Raleway" w:hAnsi="Raleway" w:cs="Raleway"/>
+                <w:color w:val="000000" w:themeColor="text1"/>
                 <w:sz w:val="20"/>
                 <w:szCs w:val="20"/>
                 <w:lang w:val="en-US"/>
@@ -690,53 +546,30 @@
             </w:pPr>
             <w:r>
               <w:rPr>
-                <w:rFonts w:ascii="Raleway" w:hAnsi="Raleway" w:eastAsia="Raleway" w:cs="Raleway"/>
-                <w:b w:val="0"/>
-                <w:bCs w:val="0"/>
-                <w:i w:val="0"/>
-                <w:iCs w:val="0"/>
-                <w:caps w:val="0"/>
-                <w:smallCaps w:val="0"/>
-                <w:color w:val="000000" w:themeColor="text1" w:themeTint="FF" w:themeShade="FF"/>
-                <w:sz w:val="20"/>
-                <w:szCs w:val="20"/>
-                <w:lang w:val="en-GB"/>
+                <w:rFonts w:ascii="Raleway" w:eastAsia="Raleway" w:hAnsi="Raleway" w:cs="Raleway"/>
+                <w:color w:val="000000" w:themeColor="text1"/>
+                <w:sz w:val="20"/>
+                <w:szCs w:val="20"/>
               </w:rPr>
               <w:t>Myat Theingi Nwe (Gigi) (s3963447)</w:t>
             </w:r>
           </w:p>
           <w:p>
             <w:pPr>
-              <w:pStyle w:val="Normal"/>
-              <w:widowControl w:val="0"/>
-              <w:spacing w:line="276" w:lineRule="auto"/>
-              <w:rPr>
-                <w:rFonts w:ascii="Raleway" w:hAnsi="Raleway" w:eastAsia="Raleway" w:cs="Raleway"/>
-                <w:b w:val="0"/>
-                <w:bCs w:val="0"/>
-                <w:i w:val="0"/>
-                <w:iCs w:val="0"/>
-                <w:caps w:val="0"/>
-                <w:smallCaps w:val="0"/>
-                <w:color w:val="000000" w:themeColor="text1" w:themeTint="FF" w:themeShade="FF"/>
-                <w:sz w:val="20"/>
-                <w:szCs w:val="20"/>
-                <w:lang w:val="en-GB"/>
-              </w:rPr>
-            </w:pPr>
-            <w:r>
-              <w:rPr>
-                <w:rFonts w:ascii="Raleway" w:hAnsi="Raleway" w:eastAsia="Raleway" w:cs="Raleway"/>
-                <w:b w:val="0"/>
-                <w:bCs w:val="0"/>
-                <w:i w:val="0"/>
-                <w:iCs w:val="0"/>
-                <w:caps w:val="0"/>
-                <w:smallCaps w:val="0"/>
-                <w:color w:val="000000" w:themeColor="text1" w:themeTint="FF" w:themeShade="FF"/>
-                <w:sz w:val="20"/>
-                <w:szCs w:val="20"/>
-                <w:lang w:val="en-GB"/>
+              <w:widowControl w:val="0"/>
+              <w:rPr>
+                <w:rFonts w:ascii="Raleway" w:eastAsia="Raleway" w:hAnsi="Raleway" w:cs="Raleway"/>
+                <w:color w:val="000000" w:themeColor="text1"/>
+                <w:sz w:val="20"/>
+                <w:szCs w:val="20"/>
+              </w:rPr>
+            </w:pPr>
+            <w:r>
+              <w:rPr>
+                <w:rFonts w:ascii="Raleway" w:eastAsia="Raleway" w:hAnsi="Raleway" w:cs="Raleway"/>
+                <w:color w:val="000000" w:themeColor="text1"/>
+                <w:sz w:val="20"/>
+                <w:szCs w:val="20"/>
               </w:rPr>
               <w:t>Alessio (Supervisor)</w:t>
             </w:r>
@@ -748,9 +581,9 @@
           <w:tcPr>
             <w:tcW w:w="2475" w:type="dxa"/>
             <w:tcBorders>
-              <w:left w:val="single" w:color="808080" w:themeColor="background1" w:themeShade="80" w:sz="8" w:space="0"/>
-              <w:bottom w:val="single" w:color="808080" w:themeColor="background1" w:themeShade="80" w:sz="8" w:space="0"/>
-              <w:right w:val="single" w:color="808080" w:themeColor="background1" w:themeShade="80" w:sz="8" w:space="0"/>
+              <w:left w:val="single" w:sz="8" w:space="0" w:color="808080" w:themeColor="background1" w:themeShade="80"/>
+              <w:bottom w:val="single" w:sz="8" w:space="0" w:color="808080" w:themeColor="background1" w:themeShade="80"/>
+              <w:right w:val="single" w:sz="8" w:space="0" w:color="808080" w:themeColor="background1" w:themeShade="80"/>
             </w:tcBorders>
             <w:shd w:val="clear" w:color="auto" w:fill="E6E6E6"/>
             <w:tcMar>
@@ -773,7 +606,7 @@
               <w:spacing w:line="240" w:lineRule="auto"/>
               <w:jc w:val="center"/>
               <w:rPr>
-                <w:rFonts w:ascii="Raleway" w:hAnsi="Raleway" w:eastAsia="Raleway" w:cs="Raleway"/>
+                <w:rFonts w:ascii="Raleway" w:eastAsia="Raleway" w:hAnsi="Raleway" w:cs="Raleway"/>
                 <w:sz w:val="20"/>
                 <w:szCs w:val="20"/>
                 <w:shd w:val="clear" w:color="auto" w:fill="E6E6E6"/>
@@ -781,7 +614,7 @@
             </w:pPr>
             <w:r>
               <w:rPr>
-                <w:rFonts w:ascii="Raleway" w:hAnsi="Raleway" w:eastAsia="Raleway" w:cs="Raleway"/>
+                <w:rFonts w:ascii="Raleway" w:eastAsia="Raleway" w:hAnsi="Raleway" w:cs="Raleway"/>
                 <w:sz w:val="20"/>
                 <w:szCs w:val="20"/>
                 <w:shd w:val="clear" w:color="auto" w:fill="E6E6E6"/>
@@ -794,8 +627,8 @@
           <w:tcPr>
             <w:tcW w:w="6420" w:type="dxa"/>
             <w:tcBorders>
-              <w:bottom w:val="single" w:color="808080" w:themeColor="background1" w:themeShade="80" w:sz="8" w:space="0"/>
-              <w:right w:val="single" w:color="808080" w:themeColor="background1" w:themeShade="80" w:sz="8" w:space="0"/>
+              <w:bottom w:val="single" w:sz="8" w:space="0" w:color="808080" w:themeColor="background1" w:themeShade="80"/>
+              <w:right w:val="single" w:sz="8" w:space="0" w:color="808080" w:themeColor="background1" w:themeShade="80"/>
             </w:tcBorders>
             <w:shd w:val="clear" w:color="auto" w:fill="auto"/>
             <w:tcMar>
@@ -808,34 +641,19 @@
           <w:p>
             <w:pPr>
               <w:widowControl w:val="0"/>
-              <w:spacing w:line="276" w:lineRule="auto"/>
-              <w:rPr>
-                <w:rFonts w:ascii="Raleway" w:hAnsi="Raleway" w:eastAsia="Raleway" w:cs="Raleway"/>
-                <w:b w:val="0"/>
-                <w:bCs w:val="0"/>
-                <w:i w:val="0"/>
-                <w:iCs w:val="0"/>
-                <w:caps w:val="0"/>
-                <w:smallCaps w:val="0"/>
-                <w:color w:val="000000" w:themeColor="text1" w:themeTint="FF" w:themeShade="FF"/>
-                <w:sz w:val="20"/>
-                <w:szCs w:val="20"/>
-                <w:lang w:val="en-GB"/>
-              </w:rPr>
-            </w:pPr>
-            <w:r>
-              <w:rPr>
-                <w:rFonts w:ascii="Raleway" w:hAnsi="Raleway" w:eastAsia="Raleway" w:cs="Raleway"/>
-                <w:b w:val="0"/>
-                <w:bCs w:val="0"/>
-                <w:i w:val="0"/>
-                <w:iCs w:val="0"/>
-                <w:caps w:val="0"/>
-                <w:smallCaps w:val="0"/>
-                <w:color w:val="000000" w:themeColor="text1" w:themeTint="FF" w:themeShade="FF"/>
-                <w:sz w:val="20"/>
-                <w:szCs w:val="20"/>
-                <w:lang w:val="en-GB"/>
+              <w:rPr>
+                <w:rFonts w:ascii="Raleway" w:eastAsia="Raleway" w:hAnsi="Raleway" w:cs="Raleway"/>
+                <w:color w:val="000000" w:themeColor="text1"/>
+                <w:sz w:val="20"/>
+                <w:szCs w:val="20"/>
+              </w:rPr>
+            </w:pPr>
+            <w:r>
+              <w:rPr>
+                <w:rFonts w:ascii="Raleway" w:eastAsia="Raleway" w:hAnsi="Raleway" w:cs="Raleway"/>
+                <w:color w:val="000000" w:themeColor="text1"/>
+                <w:sz w:val="20"/>
+                <w:szCs w:val="20"/>
               </w:rPr>
               <w:t>N/A</w:t>
             </w:r>
@@ -853,7 +671,7 @@
           <w:between w:val="nil"/>
         </w:pBdr>
         <w:rPr>
-          <w:rFonts w:ascii="Raleway" w:hAnsi="Raleway" w:eastAsia="Raleway" w:cs="Raleway"/>
+          <w:rFonts w:ascii="Raleway" w:eastAsia="Raleway" w:hAnsi="Raleway" w:cs="Raleway"/>
           <w:b/>
           <w:sz w:val="20"/>
           <w:szCs w:val="20"/>
@@ -861,7 +679,7 @@
       </w:pPr>
       <w:r>
         <w:rPr>
-          <w:rFonts w:ascii="Raleway" w:hAnsi="Raleway" w:eastAsia="Raleway" w:cs="Raleway"/>
+          <w:rFonts w:ascii="Raleway" w:eastAsia="Raleway" w:hAnsi="Raleway" w:cs="Raleway"/>
           <w:b/>
           <w:sz w:val="20"/>
           <w:szCs w:val="20"/>
@@ -873,14 +691,14 @@
       <w:pPr>
         <w:pStyle w:val="Heading2"/>
         <w:rPr>
-          <w:rFonts w:ascii="Raleway" w:hAnsi="Raleway" w:eastAsia="Raleway" w:cs="Raleway"/>
+          <w:rFonts w:ascii="Raleway" w:eastAsia="Raleway" w:hAnsi="Raleway" w:cs="Raleway"/>
         </w:rPr>
       </w:pPr>
-      <w:bookmarkStart w:name="_c9v6l92hfgog" w:colFirst="0" w:colLast="0" w:id="3"/>
+      <w:bookmarkStart w:id="3" w:name="_c9v6l92hfgog" w:colFirst="0" w:colLast="0"/>
       <w:bookmarkEnd w:id="3"/>
       <w:r>
         <w:rPr>
-          <w:rFonts w:ascii="Raleway" w:hAnsi="Raleway" w:eastAsia="Raleway" w:cs="Raleway"/>
+          <w:rFonts w:ascii="Raleway" w:eastAsia="Raleway" w:hAnsi="Raleway" w:cs="Raleway"/>
         </w:rPr>
         <w:t>Information / Decisions</w:t>
       </w:r>
@@ -890,12 +708,12 @@
         <w:tblStyle w:val="a0"/>
         <w:tblW w:w="8910" w:type="dxa"/>
         <w:tblBorders>
-          <w:top w:val="single" w:color="000000" w:sz="6" w:space="0"/>
-          <w:left w:val="single" w:color="000000" w:sz="6" w:space="0"/>
-          <w:bottom w:val="single" w:color="000000" w:sz="6" w:space="0"/>
-          <w:right w:val="single" w:color="000000" w:sz="6" w:space="0"/>
-          <w:insideH w:val="single" w:color="000000" w:sz="6" w:space="0"/>
-          <w:insideV w:val="single" w:color="000000" w:sz="6" w:space="0"/>
+          <w:top w:val="single" w:sz="6" w:space="0" w:color="000000"/>
+          <w:left w:val="single" w:sz="6" w:space="0" w:color="000000"/>
+          <w:bottom w:val="single" w:sz="6" w:space="0" w:color="000000"/>
+          <w:right w:val="single" w:sz="6" w:space="0" w:color="000000"/>
+          <w:insideH w:val="single" w:sz="6" w:space="0" w:color="000000"/>
+          <w:insideV w:val="single" w:sz="6" w:space="0" w:color="000000"/>
         </w:tblBorders>
         <w:tblLayout w:type="fixed"/>
         <w:tblLook w:val="0600" w:firstRow="0" w:lastRow="0" w:firstColumn="0" w:lastColumn="0" w:noHBand="1" w:noVBand="1"/>
@@ -909,10 +727,10 @@
           <w:tcPr>
             <w:tcW w:w="750" w:type="dxa"/>
             <w:tcBorders>
-              <w:top w:val="single" w:color="808080" w:themeColor="background1" w:themeShade="80" w:sz="8" w:space="0"/>
-              <w:left w:val="single" w:color="808080" w:themeColor="background1" w:themeShade="80" w:sz="8" w:space="0"/>
-              <w:bottom w:val="single" w:color="808080" w:themeColor="background1" w:themeShade="80" w:sz="8" w:space="0"/>
-              <w:right w:val="single" w:color="808080" w:themeColor="background1" w:themeShade="80" w:sz="8" w:space="0"/>
+              <w:top w:val="single" w:sz="8" w:space="0" w:color="808080" w:themeColor="background1" w:themeShade="80"/>
+              <w:left w:val="single" w:sz="8" w:space="0" w:color="808080" w:themeColor="background1" w:themeShade="80"/>
+              <w:bottom w:val="single" w:sz="8" w:space="0" w:color="808080" w:themeColor="background1" w:themeShade="80"/>
+              <w:right w:val="single" w:sz="8" w:space="0" w:color="808080" w:themeColor="background1" w:themeShade="80"/>
             </w:tcBorders>
             <w:shd w:val="clear" w:color="auto" w:fill="E6E6E6"/>
             <w:tcMar>
@@ -934,7 +752,7 @@
               </w:pBdr>
               <w:jc w:val="center"/>
               <w:rPr>
-                <w:rFonts w:ascii="Raleway" w:hAnsi="Raleway" w:eastAsia="Raleway" w:cs="Raleway"/>
+                <w:rFonts w:ascii="Raleway" w:eastAsia="Raleway" w:hAnsi="Raleway" w:cs="Raleway"/>
                 <w:sz w:val="20"/>
                 <w:szCs w:val="20"/>
                 <w:shd w:val="clear" w:color="auto" w:fill="E6E6E6"/>
@@ -942,7 +760,7 @@
             </w:pPr>
             <w:r>
               <w:rPr>
-                <w:rFonts w:ascii="Raleway" w:hAnsi="Raleway" w:eastAsia="Raleway" w:cs="Raleway"/>
+                <w:rFonts w:ascii="Raleway" w:eastAsia="Raleway" w:hAnsi="Raleway" w:cs="Raleway"/>
                 <w:sz w:val="20"/>
                 <w:szCs w:val="20"/>
                 <w:shd w:val="clear" w:color="auto" w:fill="E6E6E6"/>
@@ -955,9 +773,9 @@
           <w:tcPr>
             <w:tcW w:w="8160" w:type="dxa"/>
             <w:tcBorders>
-              <w:top w:val="single" w:color="808080" w:themeColor="background1" w:themeShade="80" w:sz="8" w:space="0"/>
-              <w:bottom w:val="single" w:color="808080" w:themeColor="background1" w:themeShade="80" w:sz="8" w:space="0"/>
-              <w:right w:val="single" w:color="808080" w:themeColor="background1" w:themeShade="80" w:sz="8" w:space="0"/>
+              <w:top w:val="single" w:sz="8" w:space="0" w:color="808080" w:themeColor="background1" w:themeShade="80"/>
+              <w:bottom w:val="single" w:sz="8" w:space="0" w:color="808080" w:themeColor="background1" w:themeShade="80"/>
+              <w:right w:val="single" w:sz="8" w:space="0" w:color="808080" w:themeColor="background1" w:themeShade="80"/>
             </w:tcBorders>
             <w:shd w:val="clear" w:color="auto" w:fill="E6E6E6"/>
             <w:tcMar>
@@ -979,7 +797,7 @@
               </w:pBdr>
               <w:jc w:val="center"/>
               <w:rPr>
-                <w:rFonts w:ascii="Raleway" w:hAnsi="Raleway" w:eastAsia="Raleway" w:cs="Raleway"/>
+                <w:rFonts w:ascii="Raleway" w:eastAsia="Raleway" w:hAnsi="Raleway" w:cs="Raleway"/>
                 <w:sz w:val="20"/>
                 <w:szCs w:val="20"/>
                 <w:shd w:val="clear" w:color="auto" w:fill="E6E6E6"/>
@@ -987,7 +805,7 @@
             </w:pPr>
             <w:r>
               <w:rPr>
-                <w:rFonts w:ascii="Raleway" w:hAnsi="Raleway" w:eastAsia="Raleway" w:cs="Raleway"/>
+                <w:rFonts w:ascii="Raleway" w:eastAsia="Raleway" w:hAnsi="Raleway" w:cs="Raleway"/>
                 <w:sz w:val="20"/>
                 <w:szCs w:val="20"/>
                 <w:shd w:val="clear" w:color="auto" w:fill="E6E6E6"/>
@@ -1002,405 +820,9 @@
           <w:tcPr>
             <w:tcW w:w="750" w:type="dxa"/>
             <w:tcBorders>
-              <w:left w:val="single" w:color="808080" w:themeColor="background1" w:themeShade="80" w:sz="8" w:space="0"/>
-              <w:bottom w:val="single" w:color="808080" w:themeColor="background1" w:themeShade="80" w:sz="8" w:space="0"/>
-              <w:right w:val="single" w:color="808080" w:themeColor="background1" w:themeShade="80" w:sz="8" w:space="0"/>
-            </w:tcBorders>
-            <w:shd w:val="clear" w:color="auto" w:fill="auto"/>
-            <w:tcMar>
-              <w:top w:w="5" w:type="dxa"/>
-              <w:left w:w="5" w:type="dxa"/>
-              <w:bottom w:w="5" w:type="dxa"/>
-              <w:right w:w="5" w:type="dxa"/>
-            </w:tcMar>
-          </w:tcPr>
-          <w:p>
-            <w:pPr>
-              <w:widowControl w:val="0"/>
-              <w:pBdr>
-                <w:top w:val="nil" w:color="000000" w:sz="0" w:space="0"/>
-                <w:left w:val="nil" w:color="000000" w:sz="0" w:space="0"/>
-                <w:bottom w:val="nil" w:color="000000" w:sz="0" w:space="0"/>
-                <w:right w:val="nil" w:color="000000" w:sz="0" w:space="0"/>
-                <w:between w:val="nil" w:color="000000" w:sz="0" w:space="0"/>
-              </w:pBdr>
-              <w:jc w:val="center"/>
-              <w:rPr>
-                <w:rFonts w:ascii="Raleway" w:hAnsi="Raleway" w:eastAsia="Raleway" w:cs="Raleway"/>
-                <w:sz w:val="20"/>
-                <w:szCs w:val="20"/>
-              </w:rPr>
-            </w:pPr>
-            <w:r>
-              <w:rPr>
-                <w:rFonts w:ascii="Raleway" w:hAnsi="Raleway" w:eastAsia="Raleway" w:cs="Raleway"/>
-                <w:sz w:val="20"/>
-                <w:szCs w:val="20"/>
-              </w:rPr>
-              <w:t>1</w:t>
-            </w:r>
-          </w:p>
-        </w:tc>
-        <w:tc>
-          <w:tcPr>
-            <w:tcW w:w="8160" w:type="dxa"/>
-            <w:tcBorders>
-              <w:bottom w:val="single" w:color="808080" w:themeColor="background1" w:themeShade="80" w:sz="8" w:space="0"/>
-              <w:right w:val="single" w:color="808080" w:themeColor="background1" w:themeShade="80" w:sz="8" w:space="0"/>
-            </w:tcBorders>
-            <w:shd w:val="clear" w:color="auto" w:fill="auto"/>
-            <w:tcMar>
-              <w:top w:w="5" w:type="dxa"/>
-              <w:left w:w="5" w:type="dxa"/>
-              <w:bottom w:w="5" w:type="dxa"/>
-              <w:right w:w="5" w:type="dxa"/>
-            </w:tcMar>
-          </w:tcPr>
-          <w:p>
-            <w:pPr>
-              <w:widowControl w:val="0"/>
-              <w:pBdr>
-                <w:top w:val="nil" w:color="000000" w:sz="0" w:space="0"/>
-                <w:left w:val="nil" w:color="000000" w:sz="0" w:space="0"/>
-                <w:bottom w:val="nil" w:color="000000" w:sz="0" w:space="0"/>
-                <w:right w:val="nil" w:color="000000" w:sz="0" w:space="0"/>
-                <w:between w:val="nil" w:color="000000" w:sz="0" w:space="0"/>
-              </w:pBdr>
-              <w:rPr>
-                <w:rFonts w:ascii="Raleway" w:hAnsi="Raleway" w:eastAsia="Raleway" w:cs="Raleway"/>
-                <w:sz w:val="20"/>
-                <w:szCs w:val="20"/>
-              </w:rPr>
-            </w:pPr>
-            <w:r>
-              <w:rPr>
-                <w:rFonts w:ascii="Raleway" w:hAnsi="Raleway" w:eastAsia="Raleway" w:cs="Raleway"/>
-                <w:sz w:val="20"/>
-                <w:szCs w:val="20"/>
-              </w:rPr>
-              <w:t>What occurred last class</w:t>
-            </w:r>
-          </w:p>
-        </w:tc>
-      </w:tr>
-      <w:tr>
-        <w:tc>
-          <w:tcPr>
-            <w:tcW w:w="750" w:type="dxa"/>
-            <w:tcBorders>
-              <w:left w:val="single" w:color="808080" w:themeColor="background1" w:themeShade="80" w:sz="8" w:space="0"/>
-              <w:bottom w:val="single" w:color="808080" w:themeColor="background1" w:themeShade="80" w:sz="8" w:space="0"/>
-              <w:right w:val="single" w:color="808080" w:themeColor="background1" w:themeShade="80" w:sz="8" w:space="0"/>
-            </w:tcBorders>
-            <w:shd w:val="clear" w:color="auto" w:fill="auto"/>
-            <w:tcMar>
-              <w:top w:w="5" w:type="dxa"/>
-              <w:left w:w="5" w:type="dxa"/>
-              <w:bottom w:w="5" w:type="dxa"/>
-              <w:right w:w="5" w:type="dxa"/>
-            </w:tcMar>
-          </w:tcPr>
-          <w:p>
-            <w:pPr>
-              <w:widowControl w:val="0"/>
-              <w:pBdr>
-                <w:top w:val="nil" w:color="000000" w:sz="0" w:space="0"/>
-                <w:left w:val="nil" w:color="000000" w:sz="0" w:space="0"/>
-                <w:bottom w:val="nil" w:color="000000" w:sz="0" w:space="0"/>
-                <w:right w:val="nil" w:color="000000" w:sz="0" w:space="0"/>
-                <w:between w:val="nil" w:color="000000" w:sz="0" w:space="0"/>
-              </w:pBdr>
-              <w:jc w:val="center"/>
-              <w:rPr>
-                <w:rFonts w:ascii="Raleway" w:hAnsi="Raleway" w:eastAsia="Raleway" w:cs="Raleway"/>
-                <w:sz w:val="20"/>
-                <w:szCs w:val="20"/>
-              </w:rPr>
-            </w:pPr>
-            <w:r>
-              <w:rPr>
-                <w:rFonts w:ascii="Raleway" w:hAnsi="Raleway" w:eastAsia="Raleway" w:cs="Raleway"/>
-                <w:sz w:val="20"/>
-                <w:szCs w:val="20"/>
-              </w:rPr>
-              <w:t>1a</w:t>
-            </w:r>
-          </w:p>
-        </w:tc>
-        <w:tc>
-          <w:tcPr>
-            <w:tcW w:w="8160" w:type="dxa"/>
-            <w:tcBorders>
-              <w:bottom w:val="single" w:color="808080" w:themeColor="background1" w:themeShade="80" w:sz="8" w:space="0"/>
-              <w:right w:val="single" w:color="808080" w:themeColor="background1" w:themeShade="80" w:sz="8" w:space="0"/>
-            </w:tcBorders>
-            <w:shd w:val="clear" w:color="auto" w:fill="auto"/>
-            <w:tcMar>
-              <w:top w:w="5" w:type="dxa"/>
-              <w:left w:w="5" w:type="dxa"/>
-              <w:bottom w:w="5" w:type="dxa"/>
-              <w:right w:w="5" w:type="dxa"/>
-            </w:tcMar>
-          </w:tcPr>
-          <w:p>
-            <w:pPr>
-              <w:widowControl w:val="0"/>
-              <w:pBdr>
-                <w:top w:val="nil" w:color="000000" w:sz="0" w:space="0"/>
-                <w:left w:val="nil" w:color="000000" w:sz="0" w:space="0"/>
-                <w:bottom w:val="nil" w:color="000000" w:sz="0" w:space="0"/>
-                <w:right w:val="nil" w:color="000000" w:sz="0" w:space="0"/>
-                <w:between w:val="nil" w:color="000000" w:sz="0" w:space="0"/>
-              </w:pBdr>
-              <w:rPr>
-                <w:rFonts w:ascii="Raleway" w:hAnsi="Raleway" w:eastAsia="Raleway" w:cs="Raleway"/>
-                <w:sz w:val="20"/>
-                <w:szCs w:val="20"/>
-              </w:rPr>
-            </w:pPr>
-            <w:r>
-              <w:rPr>
-                <w:rFonts w:ascii="Raleway" w:hAnsi="Raleway" w:eastAsia="Raleway" w:cs="Raleway"/>
-                <w:sz w:val="20"/>
-                <w:szCs w:val="20"/>
-              </w:rPr>
-              <w:t>Formed team</w:t>
-            </w:r>
-          </w:p>
-        </w:tc>
-      </w:tr>
-      <w:tr>
-        <w:tc>
-          <w:tcPr>
-            <w:tcW w:w="750" w:type="dxa"/>
-            <w:tcBorders>
-              <w:left w:val="single" w:color="808080" w:themeColor="background1" w:themeShade="80" w:sz="8" w:space="0"/>
-              <w:bottom w:val="single" w:color="808080" w:themeColor="background1" w:themeShade="80" w:sz="8" w:space="0"/>
-              <w:right w:val="single" w:color="808080" w:themeColor="background1" w:themeShade="80" w:sz="8" w:space="0"/>
-            </w:tcBorders>
-            <w:shd w:val="clear" w:color="auto" w:fill="auto"/>
-            <w:tcMar>
-              <w:top w:w="5" w:type="dxa"/>
-              <w:left w:w="5" w:type="dxa"/>
-              <w:bottom w:w="5" w:type="dxa"/>
-              <w:right w:w="5" w:type="dxa"/>
-            </w:tcMar>
-          </w:tcPr>
-          <w:p>
-            <w:pPr>
-              <w:widowControl w:val="0"/>
-              <w:pBdr>
-                <w:top w:val="nil" w:color="000000" w:sz="0" w:space="0"/>
-                <w:left w:val="nil" w:color="000000" w:sz="0" w:space="0"/>
-                <w:bottom w:val="nil" w:color="000000" w:sz="0" w:space="0"/>
-                <w:right w:val="nil" w:color="000000" w:sz="0" w:space="0"/>
-                <w:between w:val="nil" w:color="000000" w:sz="0" w:space="0"/>
-              </w:pBdr>
-              <w:jc w:val="center"/>
-              <w:rPr>
-                <w:rFonts w:ascii="Raleway" w:hAnsi="Raleway" w:eastAsia="Raleway" w:cs="Raleway"/>
-                <w:sz w:val="20"/>
-                <w:szCs w:val="20"/>
-              </w:rPr>
-            </w:pPr>
-            <w:r>
-              <w:rPr>
-                <w:rFonts w:ascii="Raleway" w:hAnsi="Raleway" w:eastAsia="Raleway" w:cs="Raleway"/>
-                <w:sz w:val="20"/>
-                <w:szCs w:val="20"/>
-              </w:rPr>
-              <w:t>1b</w:t>
-            </w:r>
-          </w:p>
-        </w:tc>
-        <w:tc>
-          <w:tcPr>
-            <w:tcW w:w="8160" w:type="dxa"/>
-            <w:tcBorders>
-              <w:bottom w:val="single" w:color="808080" w:themeColor="background1" w:themeShade="80" w:sz="8" w:space="0"/>
-              <w:right w:val="single" w:color="808080" w:themeColor="background1" w:themeShade="80" w:sz="8" w:space="0"/>
-            </w:tcBorders>
-            <w:shd w:val="clear" w:color="auto" w:fill="auto"/>
-            <w:tcMar>
-              <w:top w:w="5" w:type="dxa"/>
-              <w:left w:w="5" w:type="dxa"/>
-              <w:bottom w:w="5" w:type="dxa"/>
-              <w:right w:w="5" w:type="dxa"/>
-            </w:tcMar>
-          </w:tcPr>
-          <w:p>
-            <w:pPr>
-              <w:widowControl w:val="0"/>
-              <w:pBdr>
-                <w:top w:val="nil" w:color="000000" w:sz="0" w:space="0"/>
-                <w:left w:val="nil" w:color="000000" w:sz="0" w:space="0"/>
-                <w:bottom w:val="nil" w:color="000000" w:sz="0" w:space="0"/>
-                <w:right w:val="nil" w:color="000000" w:sz="0" w:space="0"/>
-                <w:between w:val="nil" w:color="000000" w:sz="0" w:space="0"/>
-              </w:pBdr>
-              <w:rPr>
-                <w:rFonts w:ascii="Raleway" w:hAnsi="Raleway" w:eastAsia="Raleway" w:cs="Raleway"/>
-                <w:sz w:val="20"/>
-                <w:szCs w:val="20"/>
-              </w:rPr>
-            </w:pPr>
-            <w:r>
-              <w:rPr>
-                <w:rFonts w:ascii="Raleway" w:hAnsi="Raleway" w:eastAsia="Raleway" w:cs="Raleway"/>
-                <w:sz w:val="20"/>
-                <w:szCs w:val="20"/>
-              </w:rPr>
-              <w:t xml:space="preserve">Discussed </w:t>
-            </w:r>
-            <w:r>
-              <w:rPr>
-                <w:rFonts w:ascii="Raleway" w:hAnsi="Raleway" w:eastAsia="Raleway" w:cs="Raleway"/>
-                <w:sz w:val="20"/>
-                <w:szCs w:val="20"/>
-              </w:rPr>
-              <w:t>everyone's</w:t>
-            </w:r>
-            <w:r>
-              <w:rPr>
-                <w:rFonts w:ascii="Raleway" w:hAnsi="Raleway" w:eastAsia="Raleway" w:cs="Raleway"/>
-                <w:sz w:val="20"/>
-                <w:szCs w:val="20"/>
-              </w:rPr>
-              <w:t xml:space="preserve"> </w:t>
-            </w:r>
-            <w:r>
-              <w:rPr>
-                <w:rFonts w:ascii="Raleway" w:hAnsi="Raleway" w:eastAsia="Raleway" w:cs="Raleway"/>
-                <w:sz w:val="20"/>
-                <w:szCs w:val="20"/>
-              </w:rPr>
-              <w:t>str</w:t>
-            </w:r>
-            <w:r>
-              <w:rPr>
-                <w:rFonts w:ascii="Raleway" w:hAnsi="Raleway" w:eastAsia="Raleway" w:cs="Raleway"/>
-                <w:sz w:val="20"/>
-                <w:szCs w:val="20"/>
-              </w:rPr>
-              <w:t>engths</w:t>
-            </w:r>
-          </w:p>
-        </w:tc>
-      </w:tr>
-      <w:tr>
-        <w:tc>
-          <w:tcPr>
-            <w:tcW w:w="750" w:type="dxa"/>
-            <w:tcBorders>
-              <w:left w:val="single" w:color="808080" w:themeColor="background1" w:themeShade="80" w:sz="8" w:space="0"/>
-              <w:bottom w:val="single" w:color="808080" w:themeColor="background1" w:themeShade="80" w:sz="8" w:space="0"/>
-              <w:right w:val="single" w:color="808080" w:themeColor="background1" w:themeShade="80" w:sz="8" w:space="0"/>
-            </w:tcBorders>
-            <w:shd w:val="clear" w:color="auto" w:fill="auto"/>
-            <w:tcMar>
-              <w:top w:w="5" w:type="dxa"/>
-              <w:left w:w="5" w:type="dxa"/>
-              <w:bottom w:w="5" w:type="dxa"/>
-              <w:right w:w="5" w:type="dxa"/>
-            </w:tcMar>
-          </w:tcPr>
-          <w:p>
-            <w:pPr>
-              <w:widowControl w:val="0"/>
-              <w:jc w:val="center"/>
-              <w:rPr>
-                <w:rFonts w:ascii="Raleway" w:hAnsi="Raleway" w:eastAsia="Raleway" w:cs="Raleway"/>
-                <w:sz w:val="20"/>
-                <w:szCs w:val="20"/>
-              </w:rPr>
-            </w:pPr>
-            <w:r>
-              <w:rPr>
-                <w:rFonts w:ascii="Raleway" w:hAnsi="Raleway" w:eastAsia="Raleway" w:cs="Raleway"/>
-                <w:sz w:val="20"/>
-                <w:szCs w:val="20"/>
-              </w:rPr>
-              <w:t>2</w:t>
-            </w:r>
-          </w:p>
-        </w:tc>
-        <w:tc>
-          <w:tcPr>
-            <w:tcW w:w="8160" w:type="dxa"/>
-            <w:tcBorders>
-              <w:bottom w:val="single" w:color="808080" w:themeColor="background1" w:themeShade="80" w:sz="8" w:space="0"/>
-              <w:right w:val="single" w:color="808080" w:themeColor="background1" w:themeShade="80" w:sz="8" w:space="0"/>
-            </w:tcBorders>
-            <w:shd w:val="clear" w:color="auto" w:fill="auto"/>
-            <w:tcMar>
-              <w:top w:w="5" w:type="dxa"/>
-              <w:left w:w="5" w:type="dxa"/>
-              <w:bottom w:w="5" w:type="dxa"/>
-              <w:right w:w="5" w:type="dxa"/>
-            </w:tcMar>
-          </w:tcPr>
-          <w:p>
-            <w:pPr>
-              <w:widowControl w:val="0"/>
-              <w:pBdr>
-                <w:top w:val="nil" w:color="000000" w:sz="0" w:space="0"/>
-                <w:left w:val="nil" w:color="000000" w:sz="0" w:space="0"/>
-                <w:bottom w:val="nil" w:color="000000" w:sz="0" w:space="0"/>
-                <w:right w:val="nil" w:color="000000" w:sz="0" w:space="0"/>
-                <w:between w:val="nil" w:color="000000" w:sz="0" w:space="0"/>
-              </w:pBdr>
-              <w:rPr>
-                <w:rFonts w:ascii="Raleway" w:hAnsi="Raleway" w:eastAsia="Raleway" w:cs="Raleway"/>
-                <w:sz w:val="20"/>
-                <w:szCs w:val="20"/>
-              </w:rPr>
-            </w:pPr>
-            <w:r>
-              <w:rPr>
-                <w:rFonts w:ascii="Raleway" w:hAnsi="Raleway" w:eastAsia="Raleway" w:cs="Raleway"/>
-                <w:sz w:val="20"/>
-                <w:szCs w:val="20"/>
-              </w:rPr>
-              <w:t>Discussed leadership skills</w:t>
-            </w:r>
-          </w:p>
-        </w:tc>
-      </w:tr>
-      <w:tr>
-        <w:tc>
-          <w:tcPr>
-            <w:tcW w:w="750" w:type="dxa"/>
-            <w:tcBorders>
-              <w:left w:val="single" w:color="808080" w:themeColor="background1" w:themeShade="80" w:sz="8" w:space="0"/>
-              <w:bottom w:val="single" w:color="808080" w:themeColor="background1" w:themeShade="80" w:sz="8" w:space="0"/>
-              <w:right w:val="single" w:color="808080" w:themeColor="background1" w:themeShade="80" w:sz="8" w:space="0"/>
-            </w:tcBorders>
-            <w:shd w:val="clear" w:color="auto" w:fill="auto"/>
-            <w:tcMar>
-              <w:top w:w="5" w:type="dxa"/>
-              <w:left w:w="5" w:type="dxa"/>
-              <w:bottom w:w="5" w:type="dxa"/>
-              <w:right w:w="5" w:type="dxa"/>
-            </w:tcMar>
-          </w:tcPr>
-          <w:p>
-            <w:pPr>
-              <w:widowControl w:val="0"/>
-              <w:jc w:val="center"/>
-              <w:rPr>
-                <w:rFonts w:ascii="Raleway" w:hAnsi="Raleway" w:eastAsia="Raleway" w:cs="Raleway"/>
-                <w:sz w:val="20"/>
-                <w:szCs w:val="20"/>
-              </w:rPr>
-            </w:pPr>
-          </w:p>
-        </w:tc>
-        <w:tc>
-          <w:tcPr>
-            <w:tcW w:w="8160" w:type="dxa"/>
-            <w:tcBorders>
-              <w:bottom w:val="single" w:color="808080" w:themeColor="background1" w:themeShade="80" w:sz="8" w:space="0"/>
-              <w:right w:val="single" w:color="808080" w:themeColor="background1" w:themeShade="80" w:sz="8" w:space="0"/>
+              <w:left w:val="single" w:sz="8" w:space="0" w:color="808080" w:themeColor="background1" w:themeShade="80"/>
+              <w:bottom w:val="single" w:sz="8" w:space="0" w:color="808080" w:themeColor="background1" w:themeShade="80"/>
+              <w:right w:val="single" w:sz="8" w:space="0" w:color="808080" w:themeColor="background1" w:themeShade="80"/>
             </w:tcBorders>
             <w:shd w:val="clear" w:color="auto" w:fill="auto"/>
             <w:tcMar>
@@ -1420,8 +842,388 @@
                 <w:right w:val="nil"/>
                 <w:between w:val="nil"/>
               </w:pBdr>
-              <w:rPr>
-                <w:rFonts w:ascii="Raleway" w:hAnsi="Raleway" w:eastAsia="Raleway" w:cs="Raleway"/>
+              <w:jc w:val="center"/>
+              <w:rPr>
+                <w:rFonts w:ascii="Raleway" w:eastAsia="Raleway" w:hAnsi="Raleway" w:cs="Raleway"/>
+                <w:sz w:val="20"/>
+                <w:szCs w:val="20"/>
+              </w:rPr>
+            </w:pPr>
+            <w:r>
+              <w:rPr>
+                <w:rFonts w:ascii="Raleway" w:eastAsia="Raleway" w:hAnsi="Raleway" w:cs="Raleway"/>
+                <w:sz w:val="20"/>
+                <w:szCs w:val="20"/>
+              </w:rPr>
+              <w:t>1</w:t>
+            </w:r>
+          </w:p>
+        </w:tc>
+        <w:tc>
+          <w:tcPr>
+            <w:tcW w:w="8160" w:type="dxa"/>
+            <w:tcBorders>
+              <w:bottom w:val="single" w:sz="8" w:space="0" w:color="808080" w:themeColor="background1" w:themeShade="80"/>
+              <w:right w:val="single" w:sz="8" w:space="0" w:color="808080" w:themeColor="background1" w:themeShade="80"/>
+            </w:tcBorders>
+            <w:shd w:val="clear" w:color="auto" w:fill="auto"/>
+            <w:tcMar>
+              <w:top w:w="5" w:type="dxa"/>
+              <w:left w:w="5" w:type="dxa"/>
+              <w:bottom w:w="5" w:type="dxa"/>
+              <w:right w:w="5" w:type="dxa"/>
+            </w:tcMar>
+          </w:tcPr>
+          <w:p>
+            <w:pPr>
+              <w:widowControl w:val="0"/>
+              <w:pBdr>
+                <w:top w:val="nil"/>
+                <w:left w:val="nil"/>
+                <w:bottom w:val="nil"/>
+                <w:right w:val="nil"/>
+                <w:between w:val="nil"/>
+              </w:pBdr>
+              <w:rPr>
+                <w:rFonts w:ascii="Raleway" w:eastAsia="Raleway" w:hAnsi="Raleway" w:cs="Raleway"/>
+                <w:sz w:val="20"/>
+                <w:szCs w:val="20"/>
+              </w:rPr>
+            </w:pPr>
+            <w:r>
+              <w:rPr>
+                <w:rFonts w:ascii="Raleway" w:eastAsia="Raleway" w:hAnsi="Raleway" w:cs="Raleway"/>
+                <w:sz w:val="20"/>
+                <w:szCs w:val="20"/>
+              </w:rPr>
+              <w:t>What occurred last class</w:t>
+            </w:r>
+          </w:p>
+        </w:tc>
+      </w:tr>
+      <w:tr>
+        <w:tc>
+          <w:tcPr>
+            <w:tcW w:w="750" w:type="dxa"/>
+            <w:tcBorders>
+              <w:left w:val="single" w:sz="8" w:space="0" w:color="808080" w:themeColor="background1" w:themeShade="80"/>
+              <w:bottom w:val="single" w:sz="8" w:space="0" w:color="808080" w:themeColor="background1" w:themeShade="80"/>
+              <w:right w:val="single" w:sz="8" w:space="0" w:color="808080" w:themeColor="background1" w:themeShade="80"/>
+            </w:tcBorders>
+            <w:shd w:val="clear" w:color="auto" w:fill="auto"/>
+            <w:tcMar>
+              <w:top w:w="5" w:type="dxa"/>
+              <w:left w:w="5" w:type="dxa"/>
+              <w:bottom w:w="5" w:type="dxa"/>
+              <w:right w:w="5" w:type="dxa"/>
+            </w:tcMar>
+          </w:tcPr>
+          <w:p>
+            <w:pPr>
+              <w:widowControl w:val="0"/>
+              <w:pBdr>
+                <w:top w:val="nil"/>
+                <w:left w:val="nil"/>
+                <w:bottom w:val="nil"/>
+                <w:right w:val="nil"/>
+                <w:between w:val="nil"/>
+              </w:pBdr>
+              <w:jc w:val="center"/>
+              <w:rPr>
+                <w:rFonts w:ascii="Raleway" w:eastAsia="Raleway" w:hAnsi="Raleway" w:cs="Raleway"/>
+                <w:sz w:val="20"/>
+                <w:szCs w:val="20"/>
+              </w:rPr>
+            </w:pPr>
+            <w:r>
+              <w:rPr>
+                <w:rFonts w:ascii="Raleway" w:eastAsia="Raleway" w:hAnsi="Raleway" w:cs="Raleway"/>
+                <w:sz w:val="20"/>
+                <w:szCs w:val="20"/>
+              </w:rPr>
+              <w:t>1a</w:t>
+            </w:r>
+          </w:p>
+        </w:tc>
+        <w:tc>
+          <w:tcPr>
+            <w:tcW w:w="8160" w:type="dxa"/>
+            <w:tcBorders>
+              <w:bottom w:val="single" w:sz="8" w:space="0" w:color="808080" w:themeColor="background1" w:themeShade="80"/>
+              <w:right w:val="single" w:sz="8" w:space="0" w:color="808080" w:themeColor="background1" w:themeShade="80"/>
+            </w:tcBorders>
+            <w:shd w:val="clear" w:color="auto" w:fill="auto"/>
+            <w:tcMar>
+              <w:top w:w="5" w:type="dxa"/>
+              <w:left w:w="5" w:type="dxa"/>
+              <w:bottom w:w="5" w:type="dxa"/>
+              <w:right w:w="5" w:type="dxa"/>
+            </w:tcMar>
+          </w:tcPr>
+          <w:p>
+            <w:pPr>
+              <w:widowControl w:val="0"/>
+              <w:pBdr>
+                <w:top w:val="nil"/>
+                <w:left w:val="nil"/>
+                <w:bottom w:val="nil"/>
+                <w:right w:val="nil"/>
+                <w:between w:val="nil"/>
+              </w:pBdr>
+              <w:rPr>
+                <w:rFonts w:ascii="Raleway" w:eastAsia="Raleway" w:hAnsi="Raleway" w:cs="Raleway"/>
+                <w:sz w:val="20"/>
+                <w:szCs w:val="20"/>
+              </w:rPr>
+            </w:pPr>
+            <w:r>
+              <w:rPr>
+                <w:rFonts w:ascii="Raleway" w:eastAsia="Raleway" w:hAnsi="Raleway" w:cs="Raleway"/>
+                <w:sz w:val="20"/>
+                <w:szCs w:val="20"/>
+              </w:rPr>
+              <w:t>Formed team</w:t>
+            </w:r>
+          </w:p>
+        </w:tc>
+      </w:tr>
+      <w:tr>
+        <w:tc>
+          <w:tcPr>
+            <w:tcW w:w="750" w:type="dxa"/>
+            <w:tcBorders>
+              <w:left w:val="single" w:sz="8" w:space="0" w:color="808080" w:themeColor="background1" w:themeShade="80"/>
+              <w:bottom w:val="single" w:sz="8" w:space="0" w:color="808080" w:themeColor="background1" w:themeShade="80"/>
+              <w:right w:val="single" w:sz="8" w:space="0" w:color="808080" w:themeColor="background1" w:themeShade="80"/>
+            </w:tcBorders>
+            <w:shd w:val="clear" w:color="auto" w:fill="auto"/>
+            <w:tcMar>
+              <w:top w:w="5" w:type="dxa"/>
+              <w:left w:w="5" w:type="dxa"/>
+              <w:bottom w:w="5" w:type="dxa"/>
+              <w:right w:w="5" w:type="dxa"/>
+            </w:tcMar>
+          </w:tcPr>
+          <w:p>
+            <w:pPr>
+              <w:widowControl w:val="0"/>
+              <w:pBdr>
+                <w:top w:val="nil"/>
+                <w:left w:val="nil"/>
+                <w:bottom w:val="nil"/>
+                <w:right w:val="nil"/>
+                <w:between w:val="nil"/>
+              </w:pBdr>
+              <w:jc w:val="center"/>
+              <w:rPr>
+                <w:rFonts w:ascii="Raleway" w:eastAsia="Raleway" w:hAnsi="Raleway" w:cs="Raleway"/>
+                <w:sz w:val="20"/>
+                <w:szCs w:val="20"/>
+              </w:rPr>
+            </w:pPr>
+            <w:r>
+              <w:rPr>
+                <w:rFonts w:ascii="Raleway" w:eastAsia="Raleway" w:hAnsi="Raleway" w:cs="Raleway"/>
+                <w:sz w:val="20"/>
+                <w:szCs w:val="20"/>
+              </w:rPr>
+              <w:t>1b</w:t>
+            </w:r>
+          </w:p>
+        </w:tc>
+        <w:tc>
+          <w:tcPr>
+            <w:tcW w:w="8160" w:type="dxa"/>
+            <w:tcBorders>
+              <w:bottom w:val="single" w:sz="8" w:space="0" w:color="808080" w:themeColor="background1" w:themeShade="80"/>
+              <w:right w:val="single" w:sz="8" w:space="0" w:color="808080" w:themeColor="background1" w:themeShade="80"/>
+            </w:tcBorders>
+            <w:shd w:val="clear" w:color="auto" w:fill="auto"/>
+            <w:tcMar>
+              <w:top w:w="5" w:type="dxa"/>
+              <w:left w:w="5" w:type="dxa"/>
+              <w:bottom w:w="5" w:type="dxa"/>
+              <w:right w:w="5" w:type="dxa"/>
+            </w:tcMar>
+          </w:tcPr>
+          <w:p>
+            <w:pPr>
+              <w:widowControl w:val="0"/>
+              <w:pBdr>
+                <w:top w:val="nil"/>
+                <w:left w:val="nil"/>
+                <w:bottom w:val="nil"/>
+                <w:right w:val="nil"/>
+                <w:between w:val="nil"/>
+              </w:pBdr>
+              <w:rPr>
+                <w:rFonts w:ascii="Raleway" w:eastAsia="Raleway" w:hAnsi="Raleway" w:cs="Raleway"/>
+                <w:sz w:val="20"/>
+                <w:szCs w:val="20"/>
+              </w:rPr>
+            </w:pPr>
+            <w:r>
+              <w:rPr>
+                <w:rFonts w:ascii="Raleway" w:eastAsia="Raleway" w:hAnsi="Raleway" w:cs="Raleway"/>
+                <w:sz w:val="20"/>
+                <w:szCs w:val="20"/>
+              </w:rPr>
+              <w:t xml:space="preserve">Discussed </w:t>
+            </w:r>
+            <w:r>
+              <w:rPr>
+                <w:rFonts w:ascii="Raleway" w:eastAsia="Raleway" w:hAnsi="Raleway" w:cs="Raleway"/>
+                <w:sz w:val="20"/>
+                <w:szCs w:val="20"/>
+              </w:rPr>
+              <w:t xml:space="preserve">everyone's </w:t>
+            </w:r>
+            <w:r>
+              <w:rPr>
+                <w:rFonts w:ascii="Raleway" w:eastAsia="Raleway" w:hAnsi="Raleway" w:cs="Raleway"/>
+                <w:sz w:val="20"/>
+                <w:szCs w:val="20"/>
+              </w:rPr>
+              <w:t>strengths</w:t>
+            </w:r>
+          </w:p>
+        </w:tc>
+      </w:tr>
+      <w:tr>
+        <w:tc>
+          <w:tcPr>
+            <w:tcW w:w="750" w:type="dxa"/>
+            <w:tcBorders>
+              <w:left w:val="single" w:sz="8" w:space="0" w:color="808080" w:themeColor="background1" w:themeShade="80"/>
+              <w:bottom w:val="single" w:sz="8" w:space="0" w:color="808080" w:themeColor="background1" w:themeShade="80"/>
+              <w:right w:val="single" w:sz="8" w:space="0" w:color="808080" w:themeColor="background1" w:themeShade="80"/>
+            </w:tcBorders>
+            <w:shd w:val="clear" w:color="auto" w:fill="auto"/>
+            <w:tcMar>
+              <w:top w:w="5" w:type="dxa"/>
+              <w:left w:w="5" w:type="dxa"/>
+              <w:bottom w:w="5" w:type="dxa"/>
+              <w:right w:w="5" w:type="dxa"/>
+            </w:tcMar>
+          </w:tcPr>
+          <w:p>
+            <w:pPr>
+              <w:widowControl w:val="0"/>
+              <w:jc w:val="center"/>
+              <w:rPr>
+                <w:rFonts w:ascii="Raleway" w:eastAsia="Raleway" w:hAnsi="Raleway" w:cs="Raleway"/>
+                <w:sz w:val="20"/>
+                <w:szCs w:val="20"/>
+              </w:rPr>
+            </w:pPr>
+            <w:r>
+              <w:rPr>
+                <w:rFonts w:ascii="Raleway" w:eastAsia="Raleway" w:hAnsi="Raleway" w:cs="Raleway"/>
+                <w:sz w:val="20"/>
+                <w:szCs w:val="20"/>
+              </w:rPr>
+              <w:t>2</w:t>
+            </w:r>
+          </w:p>
+        </w:tc>
+        <w:tc>
+          <w:tcPr>
+            <w:tcW w:w="8160" w:type="dxa"/>
+            <w:tcBorders>
+              <w:bottom w:val="single" w:sz="8" w:space="0" w:color="808080" w:themeColor="background1" w:themeShade="80"/>
+              <w:right w:val="single" w:sz="8" w:space="0" w:color="808080" w:themeColor="background1" w:themeShade="80"/>
+            </w:tcBorders>
+            <w:shd w:val="clear" w:color="auto" w:fill="auto"/>
+            <w:tcMar>
+              <w:top w:w="5" w:type="dxa"/>
+              <w:left w:w="5" w:type="dxa"/>
+              <w:bottom w:w="5" w:type="dxa"/>
+              <w:right w:w="5" w:type="dxa"/>
+            </w:tcMar>
+          </w:tcPr>
+          <w:p>
+            <w:pPr>
+              <w:widowControl w:val="0"/>
+              <w:pBdr>
+                <w:top w:val="nil"/>
+                <w:left w:val="nil"/>
+                <w:bottom w:val="nil"/>
+                <w:right w:val="nil"/>
+                <w:between w:val="nil"/>
+              </w:pBdr>
+              <w:rPr>
+                <w:rFonts w:ascii="Raleway" w:eastAsia="Raleway" w:hAnsi="Raleway" w:cs="Raleway"/>
+                <w:sz w:val="20"/>
+                <w:szCs w:val="20"/>
+              </w:rPr>
+            </w:pPr>
+            <w:r>
+              <w:rPr>
+                <w:rFonts w:ascii="Raleway" w:eastAsia="Raleway" w:hAnsi="Raleway" w:cs="Raleway"/>
+                <w:sz w:val="20"/>
+                <w:szCs w:val="20"/>
+              </w:rPr>
+              <w:t>Discussed leadership skills</w:t>
+            </w:r>
+          </w:p>
+        </w:tc>
+      </w:tr>
+      <w:tr>
+        <w:tc>
+          <w:tcPr>
+            <w:tcW w:w="750" w:type="dxa"/>
+            <w:tcBorders>
+              <w:left w:val="single" w:sz="8" w:space="0" w:color="808080" w:themeColor="background1" w:themeShade="80"/>
+              <w:bottom w:val="single" w:sz="8" w:space="0" w:color="808080" w:themeColor="background1" w:themeShade="80"/>
+              <w:right w:val="single" w:sz="8" w:space="0" w:color="808080" w:themeColor="background1" w:themeShade="80"/>
+            </w:tcBorders>
+            <w:shd w:val="clear" w:color="auto" w:fill="auto"/>
+            <w:tcMar>
+              <w:top w:w="5" w:type="dxa"/>
+              <w:left w:w="5" w:type="dxa"/>
+              <w:bottom w:w="5" w:type="dxa"/>
+              <w:right w:w="5" w:type="dxa"/>
+            </w:tcMar>
+          </w:tcPr>
+          <w:p>
+            <w:pPr>
+              <w:widowControl w:val="0"/>
+              <w:jc w:val="center"/>
+              <w:rPr>
+                <w:rFonts w:ascii="Raleway" w:eastAsia="Raleway" w:hAnsi="Raleway" w:cs="Raleway"/>
+                <w:sz w:val="20"/>
+                <w:szCs w:val="20"/>
+              </w:rPr>
+            </w:pPr>
+          </w:p>
+        </w:tc>
+        <w:tc>
+          <w:tcPr>
+            <w:tcW w:w="8160" w:type="dxa"/>
+            <w:tcBorders>
+              <w:bottom w:val="single" w:sz="8" w:space="0" w:color="808080" w:themeColor="background1" w:themeShade="80"/>
+              <w:right w:val="single" w:sz="8" w:space="0" w:color="808080" w:themeColor="background1" w:themeShade="80"/>
+            </w:tcBorders>
+            <w:shd w:val="clear" w:color="auto" w:fill="auto"/>
+            <w:tcMar>
+              <w:top w:w="5" w:type="dxa"/>
+              <w:left w:w="5" w:type="dxa"/>
+              <w:bottom w:w="5" w:type="dxa"/>
+              <w:right w:w="5" w:type="dxa"/>
+            </w:tcMar>
+          </w:tcPr>
+          <w:p>
+            <w:pPr>
+              <w:widowControl w:val="0"/>
+              <w:pBdr>
+                <w:top w:val="nil"/>
+                <w:left w:val="nil"/>
+                <w:bottom w:val="nil"/>
+                <w:right w:val="nil"/>
+                <w:between w:val="nil"/>
+              </w:pBdr>
+              <w:rPr>
+                <w:rFonts w:ascii="Raleway" w:eastAsia="Raleway" w:hAnsi="Raleway" w:cs="Raleway"/>
                 <w:sz w:val="20"/>
                 <w:szCs w:val="20"/>
               </w:rPr>
@@ -1434,14 +1236,14 @@
       <w:pPr>
         <w:pStyle w:val="Heading2"/>
         <w:rPr>
-          <w:rFonts w:ascii="Raleway" w:hAnsi="Raleway" w:eastAsia="Raleway" w:cs="Raleway"/>
+          <w:rFonts w:ascii="Raleway" w:eastAsia="Raleway" w:hAnsi="Raleway" w:cs="Raleway"/>
         </w:rPr>
       </w:pPr>
-      <w:bookmarkStart w:name="_a58xphi97l0w" w:colFirst="0" w:colLast="0" w:id="4"/>
+      <w:bookmarkStart w:id="4" w:name="_a58xphi97l0w" w:colFirst="0" w:colLast="0"/>
       <w:bookmarkEnd w:id="4"/>
       <w:r>
         <w:rPr>
-          <w:rFonts w:ascii="Raleway" w:hAnsi="Raleway" w:eastAsia="Raleway" w:cs="Raleway"/>
+          <w:rFonts w:ascii="Raleway" w:eastAsia="Raleway" w:hAnsi="Raleway" w:cs="Raleway"/>
         </w:rPr>
         <w:t>Action Items</w:t>
       </w:r>
@@ -1452,12 +1254,12 @@
         <w:tblW w:w="8925" w:type="dxa"/>
         <w:tblInd w:w="-39" w:type="dxa"/>
         <w:tblBorders>
-          <w:top w:val="single" w:color="000000" w:sz="6" w:space="0"/>
-          <w:left w:val="single" w:color="000000" w:sz="6" w:space="0"/>
-          <w:bottom w:val="single" w:color="000000" w:sz="6" w:space="0"/>
-          <w:right w:val="single" w:color="000000" w:sz="6" w:space="0"/>
-          <w:insideH w:val="single" w:color="000000" w:sz="6" w:space="0"/>
-          <w:insideV w:val="single" w:color="000000" w:sz="6" w:space="0"/>
+          <w:top w:val="single" w:sz="6" w:space="0" w:color="000000"/>
+          <w:left w:val="single" w:sz="6" w:space="0" w:color="000000"/>
+          <w:bottom w:val="single" w:sz="6" w:space="0" w:color="000000"/>
+          <w:right w:val="single" w:sz="6" w:space="0" w:color="000000"/>
+          <w:insideH w:val="single" w:sz="6" w:space="0" w:color="000000"/>
+          <w:insideV w:val="single" w:sz="6" w:space="0" w:color="000000"/>
         </w:tblBorders>
         <w:tblLayout w:type="fixed"/>
         <w:tblLook w:val="0600" w:firstRow="0" w:lastRow="0" w:firstColumn="0" w:lastColumn="0" w:noHBand="1" w:noVBand="1"/>
@@ -1473,10 +1275,10 @@
           <w:tcPr>
             <w:tcW w:w="840" w:type="dxa"/>
             <w:tcBorders>
-              <w:top w:val="single" w:color="808080" w:themeColor="background1" w:themeShade="80" w:sz="8" w:space="0"/>
-              <w:left w:val="single" w:color="808080" w:themeColor="background1" w:themeShade="80" w:sz="8" w:space="0"/>
-              <w:bottom w:val="single" w:color="808080" w:themeColor="background1" w:themeShade="80" w:sz="8" w:space="0"/>
-              <w:right w:val="single" w:color="808080" w:themeColor="background1" w:themeShade="80" w:sz="8" w:space="0"/>
+              <w:top w:val="single" w:sz="8" w:space="0" w:color="808080" w:themeColor="background1" w:themeShade="80"/>
+              <w:left w:val="single" w:sz="8" w:space="0" w:color="808080" w:themeColor="background1" w:themeShade="80"/>
+              <w:bottom w:val="single" w:sz="8" w:space="0" w:color="808080" w:themeColor="background1" w:themeShade="80"/>
+              <w:right w:val="single" w:sz="8" w:space="0" w:color="808080" w:themeColor="background1" w:themeShade="80"/>
             </w:tcBorders>
             <w:shd w:val="clear" w:color="auto" w:fill="E6E6E6"/>
             <w:tcMar>
@@ -1498,7 +1300,7 @@
               </w:pBdr>
               <w:jc w:val="center"/>
               <w:rPr>
-                <w:rFonts w:ascii="Raleway" w:hAnsi="Raleway" w:eastAsia="Raleway" w:cs="Raleway"/>
+                <w:rFonts w:ascii="Raleway" w:eastAsia="Raleway" w:hAnsi="Raleway" w:cs="Raleway"/>
                 <w:sz w:val="20"/>
                 <w:szCs w:val="20"/>
                 <w:shd w:val="clear" w:color="auto" w:fill="E6E6E6"/>
@@ -1506,7 +1308,7 @@
             </w:pPr>
             <w:r>
               <w:rPr>
-                <w:rFonts w:ascii="Raleway" w:hAnsi="Raleway" w:eastAsia="Raleway" w:cs="Raleway"/>
+                <w:rFonts w:ascii="Raleway" w:eastAsia="Raleway" w:hAnsi="Raleway" w:cs="Raleway"/>
                 <w:sz w:val="20"/>
                 <w:szCs w:val="20"/>
                 <w:shd w:val="clear" w:color="auto" w:fill="E6E6E6"/>
@@ -1519,9 +1321,9 @@
           <w:tcPr>
             <w:tcW w:w="5130" w:type="dxa"/>
             <w:tcBorders>
-              <w:top w:val="single" w:color="808080" w:themeColor="background1" w:themeShade="80" w:sz="8" w:space="0"/>
-              <w:bottom w:val="single" w:color="808080" w:themeColor="background1" w:themeShade="80" w:sz="8" w:space="0"/>
-              <w:right w:val="single" w:color="808080" w:themeColor="background1" w:themeShade="80" w:sz="8" w:space="0"/>
+              <w:top w:val="single" w:sz="8" w:space="0" w:color="808080" w:themeColor="background1" w:themeShade="80"/>
+              <w:bottom w:val="single" w:sz="8" w:space="0" w:color="808080" w:themeColor="background1" w:themeShade="80"/>
+              <w:right w:val="single" w:sz="8" w:space="0" w:color="808080" w:themeColor="background1" w:themeShade="80"/>
             </w:tcBorders>
             <w:shd w:val="clear" w:color="auto" w:fill="E6E6E6"/>
             <w:tcMar>
@@ -1543,7 +1345,7 @@
               </w:pBdr>
               <w:jc w:val="center"/>
               <w:rPr>
-                <w:rFonts w:ascii="Raleway" w:hAnsi="Raleway" w:eastAsia="Raleway" w:cs="Raleway"/>
+                <w:rFonts w:ascii="Raleway" w:eastAsia="Raleway" w:hAnsi="Raleway" w:cs="Raleway"/>
                 <w:sz w:val="20"/>
                 <w:szCs w:val="20"/>
                 <w:shd w:val="clear" w:color="auto" w:fill="E6E6E6"/>
@@ -1551,7 +1353,7 @@
             </w:pPr>
             <w:r>
               <w:rPr>
-                <w:rFonts w:ascii="Raleway" w:hAnsi="Raleway" w:eastAsia="Raleway" w:cs="Raleway"/>
+                <w:rFonts w:ascii="Raleway" w:eastAsia="Raleway" w:hAnsi="Raleway" w:cs="Raleway"/>
                 <w:sz w:val="20"/>
                 <w:szCs w:val="20"/>
                 <w:shd w:val="clear" w:color="auto" w:fill="E6E6E6"/>
@@ -1564,9 +1366,9 @@
           <w:tcPr>
             <w:tcW w:w="1590" w:type="dxa"/>
             <w:tcBorders>
-              <w:top w:val="single" w:color="808080" w:themeColor="background1" w:themeShade="80" w:sz="8" w:space="0"/>
-              <w:bottom w:val="single" w:color="808080" w:themeColor="background1" w:themeShade="80" w:sz="8" w:space="0"/>
-              <w:right w:val="single" w:color="808080" w:themeColor="background1" w:themeShade="80" w:sz="8" w:space="0"/>
+              <w:top w:val="single" w:sz="8" w:space="0" w:color="808080" w:themeColor="background1" w:themeShade="80"/>
+              <w:bottom w:val="single" w:sz="8" w:space="0" w:color="808080" w:themeColor="background1" w:themeShade="80"/>
+              <w:right w:val="single" w:sz="8" w:space="0" w:color="808080" w:themeColor="background1" w:themeShade="80"/>
             </w:tcBorders>
             <w:shd w:val="clear" w:color="auto" w:fill="E6E6E6"/>
             <w:tcMar>
@@ -1588,7 +1390,7 @@
               </w:pBdr>
               <w:jc w:val="center"/>
               <w:rPr>
-                <w:rFonts w:ascii="Raleway" w:hAnsi="Raleway" w:eastAsia="Raleway" w:cs="Raleway"/>
+                <w:rFonts w:ascii="Raleway" w:eastAsia="Raleway" w:hAnsi="Raleway" w:cs="Raleway"/>
                 <w:sz w:val="20"/>
                 <w:szCs w:val="20"/>
                 <w:shd w:val="clear" w:color="auto" w:fill="E6E6E6"/>
@@ -1596,7 +1398,7 @@
             </w:pPr>
             <w:r>
               <w:rPr>
-                <w:rFonts w:ascii="Raleway" w:hAnsi="Raleway" w:eastAsia="Raleway" w:cs="Raleway"/>
+                <w:rFonts w:ascii="Raleway" w:eastAsia="Raleway" w:hAnsi="Raleway" w:cs="Raleway"/>
                 <w:sz w:val="20"/>
                 <w:szCs w:val="20"/>
                 <w:shd w:val="clear" w:color="auto" w:fill="E6E6E6"/>
@@ -1609,9 +1411,9 @@
           <w:tcPr>
             <w:tcW w:w="1365" w:type="dxa"/>
             <w:tcBorders>
-              <w:top w:val="single" w:color="808080" w:themeColor="background1" w:themeShade="80" w:sz="8" w:space="0"/>
-              <w:bottom w:val="single" w:color="808080" w:themeColor="background1" w:themeShade="80" w:sz="8" w:space="0"/>
-              <w:right w:val="single" w:color="808080" w:themeColor="background1" w:themeShade="80" w:sz="8" w:space="0"/>
+              <w:top w:val="single" w:sz="8" w:space="0" w:color="808080" w:themeColor="background1" w:themeShade="80"/>
+              <w:bottom w:val="single" w:sz="8" w:space="0" w:color="808080" w:themeColor="background1" w:themeShade="80"/>
+              <w:right w:val="single" w:sz="8" w:space="0" w:color="808080" w:themeColor="background1" w:themeShade="80"/>
             </w:tcBorders>
             <w:shd w:val="clear" w:color="auto" w:fill="E6E6E6"/>
             <w:tcMar>
@@ -1633,7 +1435,7 @@
               </w:pBdr>
               <w:jc w:val="center"/>
               <w:rPr>
-                <w:rFonts w:ascii="Raleway" w:hAnsi="Raleway" w:eastAsia="Raleway" w:cs="Raleway"/>
+                <w:rFonts w:ascii="Raleway" w:eastAsia="Raleway" w:hAnsi="Raleway" w:cs="Raleway"/>
                 <w:sz w:val="20"/>
                 <w:szCs w:val="20"/>
                 <w:shd w:val="clear" w:color="auto" w:fill="E6E6E6"/>
@@ -1641,7 +1443,7 @@
             </w:pPr>
             <w:r>
               <w:rPr>
-                <w:rFonts w:ascii="Raleway" w:hAnsi="Raleway" w:eastAsia="Raleway" w:cs="Raleway"/>
+                <w:rFonts w:ascii="Raleway" w:eastAsia="Raleway" w:hAnsi="Raleway" w:cs="Raleway"/>
                 <w:sz w:val="20"/>
                 <w:szCs w:val="20"/>
                 <w:shd w:val="clear" w:color="auto" w:fill="E6E6E6"/>
@@ -1656,523 +1458,9 @@
           <w:tcPr>
             <w:tcW w:w="840" w:type="dxa"/>
             <w:tcBorders>
-              <w:left w:val="single" w:color="808080" w:themeColor="background1" w:themeShade="80" w:sz="8" w:space="0"/>
-              <w:bottom w:val="single" w:color="808080" w:themeColor="background1" w:themeShade="80" w:sz="8" w:space="0"/>
-              <w:right w:val="single" w:color="808080" w:themeColor="background1" w:themeShade="80" w:sz="8" w:space="0"/>
-            </w:tcBorders>
-            <w:shd w:val="clear" w:color="auto" w:fill="auto"/>
-            <w:tcMar>
-              <w:top w:w="5" w:type="dxa"/>
-              <w:left w:w="5" w:type="dxa"/>
-              <w:bottom w:w="5" w:type="dxa"/>
-              <w:right w:w="5" w:type="dxa"/>
-            </w:tcMar>
-          </w:tcPr>
-          <w:p>
-            <w:pPr>
-              <w:widowControl w:val="0"/>
-              <w:pBdr>
-                <w:top w:val="nil" w:color="000000" w:sz="0" w:space="0"/>
-                <w:left w:val="nil" w:color="000000" w:sz="0" w:space="0"/>
-                <w:bottom w:val="nil" w:color="000000" w:sz="0" w:space="0"/>
-                <w:right w:val="nil" w:color="000000" w:sz="0" w:space="0"/>
-                <w:between w:val="nil" w:color="000000" w:sz="0" w:space="0"/>
-              </w:pBdr>
-              <w:jc w:val="center"/>
-              <w:rPr>
-                <w:rFonts w:ascii="Raleway" w:hAnsi="Raleway" w:eastAsia="Raleway" w:cs="Raleway"/>
-                <w:sz w:val="20"/>
-                <w:szCs w:val="20"/>
-              </w:rPr>
-            </w:pPr>
-            <w:r>
-              <w:rPr>
-                <w:rFonts w:ascii="Raleway" w:hAnsi="Raleway" w:eastAsia="Raleway" w:cs="Raleway"/>
-                <w:sz w:val="20"/>
-                <w:szCs w:val="20"/>
-              </w:rPr>
-              <w:t>1</w:t>
-            </w:r>
-          </w:p>
-        </w:tc>
-        <w:tc>
-          <w:tcPr>
-            <w:tcW w:w="5130" w:type="dxa"/>
-            <w:tcBorders>
-              <w:bottom w:val="single" w:color="808080" w:themeColor="background1" w:themeShade="80" w:sz="8" w:space="0"/>
-              <w:right w:val="single" w:color="808080" w:themeColor="background1" w:themeShade="80" w:sz="8" w:space="0"/>
-            </w:tcBorders>
-            <w:shd w:val="clear" w:color="auto" w:fill="auto"/>
-            <w:tcMar>
-              <w:top w:w="5" w:type="dxa"/>
-              <w:left w:w="5" w:type="dxa"/>
-              <w:bottom w:w="5" w:type="dxa"/>
-              <w:right w:w="5" w:type="dxa"/>
-            </w:tcMar>
-          </w:tcPr>
-          <w:p>
-            <w:pPr>
-              <w:widowControl w:val="0"/>
-              <w:pBdr>
-                <w:top w:val="nil" w:color="000000" w:sz="0" w:space="0"/>
-                <w:left w:val="nil" w:color="000000" w:sz="0" w:space="0"/>
-                <w:bottom w:val="nil" w:color="000000" w:sz="0" w:space="0"/>
-                <w:right w:val="nil" w:color="000000" w:sz="0" w:space="0"/>
-                <w:between w:val="nil" w:color="000000" w:sz="0" w:space="0"/>
-              </w:pBdr>
-              <w:rPr>
-                <w:rFonts w:ascii="Raleway" w:hAnsi="Raleway" w:eastAsia="Raleway" w:cs="Raleway"/>
-                <w:sz w:val="20"/>
-                <w:szCs w:val="20"/>
-              </w:rPr>
-            </w:pPr>
-            <w:r>
-              <w:rPr>
-                <w:rFonts w:ascii="Raleway" w:hAnsi="Raleway" w:eastAsia="Raleway" w:cs="Raleway"/>
-                <w:sz w:val="20"/>
-                <w:szCs w:val="20"/>
-              </w:rPr>
-              <w:t xml:space="preserve">Create </w:t>
-            </w:r>
-            <w:r>
-              <w:rPr>
-                <w:rFonts w:ascii="Raleway" w:hAnsi="Raleway" w:eastAsia="Raleway" w:cs="Raleway"/>
-                <w:sz w:val="20"/>
-                <w:szCs w:val="20"/>
-              </w:rPr>
-              <w:t>GitHub</w:t>
-            </w:r>
-            <w:r>
-              <w:rPr>
-                <w:rFonts w:ascii="Raleway" w:hAnsi="Raleway" w:eastAsia="Raleway" w:cs="Raleway"/>
-                <w:sz w:val="20"/>
-                <w:szCs w:val="20"/>
-              </w:rPr>
-              <w:t xml:space="preserve"> projects</w:t>
-            </w:r>
-          </w:p>
-        </w:tc>
-        <w:tc>
-          <w:tcPr>
-            <w:tcW w:w="1590" w:type="dxa"/>
-            <w:tcBorders>
-              <w:bottom w:val="single" w:color="808080" w:themeColor="background1" w:themeShade="80" w:sz="8" w:space="0"/>
-              <w:right w:val="single" w:color="808080" w:themeColor="background1" w:themeShade="80" w:sz="8" w:space="0"/>
-            </w:tcBorders>
-            <w:shd w:val="clear" w:color="auto" w:fill="auto"/>
-            <w:tcMar>
-              <w:top w:w="5" w:type="dxa"/>
-              <w:left w:w="5" w:type="dxa"/>
-              <w:bottom w:w="5" w:type="dxa"/>
-              <w:right w:w="5" w:type="dxa"/>
-            </w:tcMar>
-          </w:tcPr>
-          <w:p>
-            <w:pPr>
-              <w:widowControl w:val="0"/>
-              <w:pBdr>
-                <w:top w:val="nil" w:color="000000" w:sz="0" w:space="0"/>
-                <w:left w:val="nil" w:color="000000" w:sz="0" w:space="0"/>
-                <w:bottom w:val="nil" w:color="000000" w:sz="0" w:space="0"/>
-                <w:right w:val="nil" w:color="000000" w:sz="0" w:space="0"/>
-                <w:between w:val="nil" w:color="000000" w:sz="0" w:space="0"/>
-              </w:pBdr>
-              <w:rPr>
-                <w:rFonts w:ascii="Raleway" w:hAnsi="Raleway" w:eastAsia="Raleway" w:cs="Raleway"/>
-                <w:sz w:val="20"/>
-                <w:szCs w:val="20"/>
-              </w:rPr>
-            </w:pPr>
-            <w:r>
-              <w:rPr>
-                <w:rFonts w:ascii="Raleway" w:hAnsi="Raleway" w:eastAsia="Raleway" w:cs="Raleway"/>
-                <w:sz w:val="20"/>
-                <w:szCs w:val="20"/>
-              </w:rPr>
-              <w:t>Kevin</w:t>
-            </w:r>
-          </w:p>
-        </w:tc>
-        <w:tc>
-          <w:tcPr>
-            <w:tcW w:w="1365" w:type="dxa"/>
-            <w:tcBorders>
-              <w:bottom w:val="single" w:color="808080" w:themeColor="background1" w:themeShade="80" w:sz="8" w:space="0"/>
-              <w:right w:val="single" w:color="808080" w:themeColor="background1" w:themeShade="80" w:sz="8" w:space="0"/>
-            </w:tcBorders>
-            <w:shd w:val="clear" w:color="auto" w:fill="auto"/>
-            <w:tcMar>
-              <w:top w:w="5" w:type="dxa"/>
-              <w:left w:w="5" w:type="dxa"/>
-              <w:bottom w:w="5" w:type="dxa"/>
-              <w:right w:w="5" w:type="dxa"/>
-            </w:tcMar>
-          </w:tcPr>
-          <w:p>
-            <w:pPr>
-              <w:widowControl w:val="0"/>
-              <w:pBdr>
-                <w:top w:val="nil" w:color="000000" w:sz="0" w:space="0"/>
-                <w:left w:val="nil" w:color="000000" w:sz="0" w:space="0"/>
-                <w:bottom w:val="nil" w:color="000000" w:sz="0" w:space="0"/>
-                <w:right w:val="nil" w:color="000000" w:sz="0" w:space="0"/>
-                <w:between w:val="nil" w:color="000000" w:sz="0" w:space="0"/>
-              </w:pBdr>
-              <w:rPr>
-                <w:rFonts w:ascii="Raleway" w:hAnsi="Raleway" w:eastAsia="Raleway" w:cs="Raleway"/>
-                <w:sz w:val="20"/>
-                <w:szCs w:val="20"/>
-              </w:rPr>
-            </w:pPr>
-            <w:r>
-              <w:rPr>
-                <w:rFonts w:ascii="Raleway" w:hAnsi="Raleway" w:eastAsia="Raleway" w:cs="Raleway"/>
-                <w:sz w:val="20"/>
-                <w:szCs w:val="20"/>
-              </w:rPr>
-              <w:t>EOD</w:t>
-            </w:r>
-          </w:p>
-        </w:tc>
-      </w:tr>
-      <w:tr>
-        <w:tc>
-          <w:tcPr>
-            <w:tcW w:w="840" w:type="dxa"/>
-            <w:tcBorders>
-              <w:left w:val="single" w:color="808080" w:themeColor="background1" w:themeShade="80" w:sz="8" w:space="0"/>
-              <w:bottom w:val="single" w:color="808080" w:themeColor="background1" w:themeShade="80" w:sz="8" w:space="0"/>
-              <w:right w:val="single" w:color="808080" w:themeColor="background1" w:themeShade="80" w:sz="8" w:space="0"/>
-            </w:tcBorders>
-            <w:shd w:val="clear" w:color="auto" w:fill="auto"/>
-            <w:tcMar>
-              <w:top w:w="5" w:type="dxa"/>
-              <w:left w:w="5" w:type="dxa"/>
-              <w:bottom w:w="5" w:type="dxa"/>
-              <w:right w:w="5" w:type="dxa"/>
-            </w:tcMar>
-          </w:tcPr>
-          <w:p>
-            <w:pPr>
-              <w:widowControl w:val="0"/>
-              <w:pBdr>
-                <w:top w:val="nil" w:color="000000" w:sz="0" w:space="0"/>
-                <w:left w:val="nil" w:color="000000" w:sz="0" w:space="0"/>
-                <w:bottom w:val="nil" w:color="000000" w:sz="0" w:space="0"/>
-                <w:right w:val="nil" w:color="000000" w:sz="0" w:space="0"/>
-                <w:between w:val="nil" w:color="000000" w:sz="0" w:space="0"/>
-              </w:pBdr>
-              <w:jc w:val="center"/>
-              <w:rPr>
-                <w:rFonts w:ascii="Raleway" w:hAnsi="Raleway" w:eastAsia="Raleway" w:cs="Raleway"/>
-                <w:sz w:val="20"/>
-                <w:szCs w:val="20"/>
-              </w:rPr>
-            </w:pPr>
-            <w:r>
-              <w:rPr>
-                <w:rFonts w:ascii="Raleway" w:hAnsi="Raleway" w:eastAsia="Raleway" w:cs="Raleway"/>
-                <w:sz w:val="20"/>
-                <w:szCs w:val="20"/>
-              </w:rPr>
-              <w:t>2</w:t>
-            </w:r>
-          </w:p>
-        </w:tc>
-        <w:tc>
-          <w:tcPr>
-            <w:tcW w:w="5130" w:type="dxa"/>
-            <w:tcBorders>
-              <w:bottom w:val="single" w:color="808080" w:themeColor="background1" w:themeShade="80" w:sz="8" w:space="0"/>
-              <w:right w:val="single" w:color="808080" w:themeColor="background1" w:themeShade="80" w:sz="8" w:space="0"/>
-            </w:tcBorders>
-            <w:shd w:val="clear" w:color="auto" w:fill="auto"/>
-            <w:tcMar>
-              <w:top w:w="5" w:type="dxa"/>
-              <w:left w:w="5" w:type="dxa"/>
-              <w:bottom w:w="5" w:type="dxa"/>
-              <w:right w:w="5" w:type="dxa"/>
-            </w:tcMar>
-          </w:tcPr>
-          <w:p>
-            <w:pPr>
-              <w:widowControl w:val="0"/>
-              <w:pBdr>
-                <w:top w:val="nil" w:color="000000" w:sz="0" w:space="0"/>
-                <w:left w:val="nil" w:color="000000" w:sz="0" w:space="0"/>
-                <w:bottom w:val="nil" w:color="000000" w:sz="0" w:space="0"/>
-                <w:right w:val="nil" w:color="000000" w:sz="0" w:space="0"/>
-                <w:between w:val="nil" w:color="000000" w:sz="0" w:space="0"/>
-              </w:pBdr>
-              <w:rPr>
-                <w:rFonts w:ascii="Raleway" w:hAnsi="Raleway" w:eastAsia="Raleway" w:cs="Raleway"/>
-                <w:sz w:val="20"/>
-                <w:szCs w:val="20"/>
-              </w:rPr>
-            </w:pPr>
-            <w:r>
-              <w:rPr>
-                <w:rFonts w:ascii="Raleway" w:hAnsi="Raleway" w:eastAsia="Raleway" w:cs="Raleway"/>
-                <w:sz w:val="20"/>
-                <w:szCs w:val="20"/>
-              </w:rPr>
-              <w:t>Keep meeting minutes</w:t>
-            </w:r>
-          </w:p>
-        </w:tc>
-        <w:tc>
-          <w:tcPr>
-            <w:tcW w:w="1590" w:type="dxa"/>
-            <w:tcBorders>
-              <w:bottom w:val="single" w:color="808080" w:themeColor="background1" w:themeShade="80" w:sz="8" w:space="0"/>
-              <w:right w:val="single" w:color="808080" w:themeColor="background1" w:themeShade="80" w:sz="8" w:space="0"/>
-            </w:tcBorders>
-            <w:shd w:val="clear" w:color="auto" w:fill="auto"/>
-            <w:tcMar>
-              <w:top w:w="5" w:type="dxa"/>
-              <w:left w:w="5" w:type="dxa"/>
-              <w:bottom w:w="5" w:type="dxa"/>
-              <w:right w:w="5" w:type="dxa"/>
-            </w:tcMar>
-          </w:tcPr>
-          <w:p>
-            <w:pPr>
-              <w:widowControl w:val="0"/>
-              <w:pBdr>
-                <w:top w:val="nil" w:color="000000" w:sz="0" w:space="0"/>
-                <w:left w:val="nil" w:color="000000" w:sz="0" w:space="0"/>
-                <w:bottom w:val="nil" w:color="000000" w:sz="0" w:space="0"/>
-                <w:right w:val="nil" w:color="000000" w:sz="0" w:space="0"/>
-                <w:between w:val="nil" w:color="000000" w:sz="0" w:space="0"/>
-              </w:pBdr>
-              <w:rPr>
-                <w:rFonts w:ascii="Raleway" w:hAnsi="Raleway" w:eastAsia="Raleway" w:cs="Raleway"/>
-                <w:sz w:val="20"/>
-                <w:szCs w:val="20"/>
-              </w:rPr>
-            </w:pPr>
-            <w:r>
-              <w:rPr>
-                <w:rFonts w:ascii="Raleway" w:hAnsi="Raleway" w:eastAsia="Raleway" w:cs="Raleway"/>
-                <w:sz w:val="20"/>
-                <w:szCs w:val="20"/>
-              </w:rPr>
-              <w:t>Tanya</w:t>
-            </w:r>
-          </w:p>
-        </w:tc>
-        <w:tc>
-          <w:tcPr>
-            <w:tcW w:w="1365" w:type="dxa"/>
-            <w:tcBorders>
-              <w:bottom w:val="single" w:color="808080" w:themeColor="background1" w:themeShade="80" w:sz="8" w:space="0"/>
-              <w:right w:val="single" w:color="808080" w:themeColor="background1" w:themeShade="80" w:sz="8" w:space="0"/>
-            </w:tcBorders>
-            <w:shd w:val="clear" w:color="auto" w:fill="auto"/>
-            <w:tcMar>
-              <w:top w:w="5" w:type="dxa"/>
-              <w:left w:w="5" w:type="dxa"/>
-              <w:bottom w:w="5" w:type="dxa"/>
-              <w:right w:w="5" w:type="dxa"/>
-            </w:tcMar>
-          </w:tcPr>
-          <w:p>
-            <w:pPr>
-              <w:widowControl w:val="0"/>
-              <w:rPr>
-                <w:rFonts w:ascii="Raleway" w:hAnsi="Raleway" w:eastAsia="Raleway" w:cs="Raleway"/>
-                <w:sz w:val="20"/>
-                <w:szCs w:val="20"/>
-              </w:rPr>
-            </w:pPr>
-            <w:r>
-              <w:rPr>
-                <w:rFonts w:ascii="Raleway" w:hAnsi="Raleway" w:eastAsia="Raleway" w:cs="Raleway"/>
-                <w:sz w:val="20"/>
-                <w:szCs w:val="20"/>
-              </w:rPr>
-              <w:t>Each meeting</w:t>
-            </w:r>
-          </w:p>
-        </w:tc>
-      </w:tr>
-      <w:tr>
-        <w:tc>
-          <w:tcPr>
-            <w:tcW w:w="840" w:type="dxa"/>
-            <w:tcBorders>
-              <w:left w:val="single" w:color="808080" w:themeColor="background1" w:themeShade="80" w:sz="8" w:space="0"/>
-              <w:bottom w:val="single" w:color="808080" w:themeColor="background1" w:themeShade="80" w:sz="8" w:space="0"/>
-              <w:right w:val="single" w:color="808080" w:themeColor="background1" w:themeShade="80" w:sz="8" w:space="0"/>
-            </w:tcBorders>
-            <w:shd w:val="clear" w:color="auto" w:fill="auto"/>
-            <w:tcMar>
-              <w:top w:w="5" w:type="dxa"/>
-              <w:left w:w="5" w:type="dxa"/>
-              <w:bottom w:w="5" w:type="dxa"/>
-              <w:right w:w="5" w:type="dxa"/>
-            </w:tcMar>
-          </w:tcPr>
-          <w:p>
-            <w:pPr>
-              <w:widowControl w:val="0"/>
-              <w:pBdr>
-                <w:top w:val="nil" w:color="000000" w:sz="0" w:space="0"/>
-                <w:left w:val="nil" w:color="000000" w:sz="0" w:space="0"/>
-                <w:bottom w:val="nil" w:color="000000" w:sz="0" w:space="0"/>
-                <w:right w:val="nil" w:color="000000" w:sz="0" w:space="0"/>
-                <w:between w:val="nil" w:color="000000" w:sz="0" w:space="0"/>
-              </w:pBdr>
-              <w:jc w:val="center"/>
-              <w:rPr>
-                <w:rFonts w:ascii="Raleway" w:hAnsi="Raleway" w:eastAsia="Raleway" w:cs="Raleway"/>
-                <w:sz w:val="20"/>
-                <w:szCs w:val="20"/>
-              </w:rPr>
-            </w:pPr>
-            <w:r>
-              <w:rPr>
-                <w:rFonts w:ascii="Raleway" w:hAnsi="Raleway" w:eastAsia="Raleway" w:cs="Raleway"/>
-                <w:sz w:val="20"/>
-                <w:szCs w:val="20"/>
-              </w:rPr>
-              <w:t>3</w:t>
-            </w:r>
-          </w:p>
-        </w:tc>
-        <w:tc>
-          <w:tcPr>
-            <w:tcW w:w="5130" w:type="dxa"/>
-            <w:tcBorders>
-              <w:bottom w:val="single" w:color="808080" w:themeColor="background1" w:themeShade="80" w:sz="8" w:space="0"/>
-              <w:right w:val="single" w:color="808080" w:themeColor="background1" w:themeShade="80" w:sz="8" w:space="0"/>
-            </w:tcBorders>
-            <w:shd w:val="clear" w:color="auto" w:fill="auto"/>
-            <w:tcMar>
-              <w:top w:w="5" w:type="dxa"/>
-              <w:left w:w="5" w:type="dxa"/>
-              <w:bottom w:w="5" w:type="dxa"/>
-              <w:right w:w="5" w:type="dxa"/>
-            </w:tcMar>
-          </w:tcPr>
-          <w:p>
-            <w:pPr>
-              <w:widowControl w:val="0"/>
-              <w:pBdr>
-                <w:top w:val="nil" w:color="000000" w:sz="0" w:space="0"/>
-                <w:left w:val="nil" w:color="000000" w:sz="0" w:space="0"/>
-                <w:bottom w:val="nil" w:color="000000" w:sz="0" w:space="0"/>
-                <w:right w:val="nil" w:color="000000" w:sz="0" w:space="0"/>
-                <w:between w:val="nil" w:color="000000" w:sz="0" w:space="0"/>
-              </w:pBdr>
-              <w:rPr>
-                <w:rFonts w:ascii="Raleway" w:hAnsi="Raleway" w:eastAsia="Raleway" w:cs="Raleway"/>
-                <w:sz w:val="20"/>
-                <w:szCs w:val="20"/>
-              </w:rPr>
-            </w:pPr>
-            <w:r>
-              <w:rPr>
-                <w:rFonts w:ascii="Raleway" w:hAnsi="Raleway" w:eastAsia="Raleway" w:cs="Raleway"/>
-                <w:sz w:val="20"/>
-                <w:szCs w:val="20"/>
-              </w:rPr>
-              <w:t xml:space="preserve">Become familiar with </w:t>
-            </w:r>
-            <w:r>
-              <w:rPr>
-                <w:rFonts w:ascii="Raleway" w:hAnsi="Raleway" w:eastAsia="Raleway" w:cs="Raleway"/>
-                <w:sz w:val="20"/>
-                <w:szCs w:val="20"/>
-              </w:rPr>
-              <w:t>spring boot</w:t>
-            </w:r>
-          </w:p>
-        </w:tc>
-        <w:tc>
-          <w:tcPr>
-            <w:tcW w:w="1590" w:type="dxa"/>
-            <w:tcBorders>
-              <w:bottom w:val="single" w:color="808080" w:themeColor="background1" w:themeShade="80" w:sz="8" w:space="0"/>
-              <w:right w:val="single" w:color="808080" w:themeColor="background1" w:themeShade="80" w:sz="8" w:space="0"/>
-            </w:tcBorders>
-            <w:shd w:val="clear" w:color="auto" w:fill="auto"/>
-            <w:tcMar>
-              <w:top w:w="5" w:type="dxa"/>
-              <w:left w:w="5" w:type="dxa"/>
-              <w:bottom w:w="5" w:type="dxa"/>
-              <w:right w:w="5" w:type="dxa"/>
-            </w:tcMar>
-          </w:tcPr>
-          <w:p>
-            <w:pPr>
-              <w:widowControl w:val="0"/>
-              <w:pBdr>
-                <w:top w:val="nil" w:color="000000" w:sz="0" w:space="0"/>
-                <w:left w:val="nil" w:color="000000" w:sz="0" w:space="0"/>
-                <w:bottom w:val="nil" w:color="000000" w:sz="0" w:space="0"/>
-                <w:right w:val="nil" w:color="000000" w:sz="0" w:space="0"/>
-                <w:between w:val="nil" w:color="000000" w:sz="0" w:space="0"/>
-              </w:pBdr>
-              <w:rPr>
-                <w:rFonts w:ascii="Raleway" w:hAnsi="Raleway" w:eastAsia="Raleway" w:cs="Raleway"/>
-                <w:sz w:val="20"/>
-                <w:szCs w:val="20"/>
-              </w:rPr>
-            </w:pPr>
-            <w:r>
-              <w:rPr>
-                <w:rFonts w:ascii="Raleway" w:hAnsi="Raleway" w:eastAsia="Raleway" w:cs="Raleway"/>
-                <w:sz w:val="20"/>
-                <w:szCs w:val="20"/>
-              </w:rPr>
-              <w:t>Anyone but particularly people who intend to work on backend</w:t>
-            </w:r>
-          </w:p>
-        </w:tc>
-        <w:tc>
-          <w:tcPr>
-            <w:tcW w:w="1365" w:type="dxa"/>
-            <w:tcBorders>
-              <w:bottom w:val="single" w:color="808080" w:themeColor="background1" w:themeShade="80" w:sz="8" w:space="0"/>
-              <w:right w:val="single" w:color="808080" w:themeColor="background1" w:themeShade="80" w:sz="8" w:space="0"/>
-            </w:tcBorders>
-            <w:shd w:val="clear" w:color="auto" w:fill="auto"/>
-            <w:tcMar>
-              <w:top w:w="5" w:type="dxa"/>
-              <w:left w:w="5" w:type="dxa"/>
-              <w:bottom w:w="5" w:type="dxa"/>
-              <w:right w:w="5" w:type="dxa"/>
-            </w:tcMar>
-          </w:tcPr>
-          <w:p>
-            <w:pPr>
-              <w:widowControl w:val="0"/>
-              <w:rPr>
-                <w:rFonts w:ascii="Raleway" w:hAnsi="Raleway" w:eastAsia="Raleway" w:cs="Raleway"/>
-                <w:sz w:val="20"/>
-                <w:szCs w:val="20"/>
-              </w:rPr>
-            </w:pPr>
-            <w:r>
-              <w:rPr>
-                <w:rFonts w:ascii="Raleway" w:hAnsi="Raleway" w:eastAsia="Raleway" w:cs="Raleway"/>
-                <w:sz w:val="20"/>
-                <w:szCs w:val="20"/>
-              </w:rPr>
-              <w:t>Next few weeks</w:t>
-            </w:r>
-          </w:p>
-        </w:tc>
-      </w:tr>
-      <w:tr>
-        <w:tc>
-          <w:tcPr>
-            <w:tcW w:w="840" w:type="dxa"/>
-            <w:tcBorders>
-              <w:left w:val="single" w:color="808080" w:themeColor="background1" w:themeShade="80" w:sz="8" w:space="0"/>
-              <w:bottom w:val="single" w:color="808080" w:themeColor="background1" w:themeShade="80" w:sz="8" w:space="0"/>
-              <w:right w:val="single" w:color="808080" w:themeColor="background1" w:themeShade="80" w:sz="8" w:space="0"/>
+              <w:left w:val="single" w:sz="8" w:space="0" w:color="808080" w:themeColor="background1" w:themeShade="80"/>
+              <w:bottom w:val="single" w:sz="8" w:space="0" w:color="808080" w:themeColor="background1" w:themeShade="80"/>
+              <w:right w:val="single" w:sz="8" w:space="0" w:color="808080" w:themeColor="background1" w:themeShade="80"/>
             </w:tcBorders>
             <w:shd w:val="clear" w:color="auto" w:fill="auto"/>
             <w:tcMar>
@@ -2194,19 +1482,27 @@
               </w:pBdr>
               <w:jc w:val="center"/>
               <w:rPr>
-                <w:rFonts w:ascii="Raleway" w:hAnsi="Raleway" w:eastAsia="Raleway" w:cs="Raleway"/>
-                <w:sz w:val="20"/>
-                <w:szCs w:val="20"/>
-              </w:rPr>
-            </w:pPr>
+                <w:rFonts w:ascii="Raleway" w:eastAsia="Raleway" w:hAnsi="Raleway" w:cs="Raleway"/>
+                <w:sz w:val="20"/>
+                <w:szCs w:val="20"/>
+              </w:rPr>
+            </w:pPr>
+            <w:r>
+              <w:rPr>
+                <w:rFonts w:ascii="Raleway" w:eastAsia="Raleway" w:hAnsi="Raleway" w:cs="Raleway"/>
+                <w:sz w:val="20"/>
+                <w:szCs w:val="20"/>
+              </w:rPr>
+              <w:t>1</w:t>
+            </w:r>
           </w:p>
         </w:tc>
         <w:tc>
           <w:tcPr>
             <w:tcW w:w="5130" w:type="dxa"/>
             <w:tcBorders>
-              <w:bottom w:val="single" w:color="808080" w:themeColor="background1" w:themeShade="80" w:sz="8" w:space="0"/>
-              <w:right w:val="single" w:color="808080" w:themeColor="background1" w:themeShade="80" w:sz="8" w:space="0"/>
+              <w:bottom w:val="single" w:sz="8" w:space="0" w:color="808080" w:themeColor="background1" w:themeShade="80"/>
+              <w:right w:val="single" w:sz="8" w:space="0" w:color="808080" w:themeColor="background1" w:themeShade="80"/>
             </w:tcBorders>
             <w:shd w:val="clear" w:color="auto" w:fill="auto"/>
             <w:tcMar>
@@ -2227,19 +1523,43 @@
                 <w:between w:val="nil"/>
               </w:pBdr>
               <w:rPr>
-                <w:rFonts w:ascii="Raleway" w:hAnsi="Raleway" w:eastAsia="Raleway" w:cs="Raleway"/>
-                <w:sz w:val="20"/>
-                <w:szCs w:val="20"/>
-              </w:rPr>
-            </w:pPr>
+                <w:rFonts w:ascii="Raleway" w:eastAsia="Raleway" w:hAnsi="Raleway" w:cs="Raleway"/>
+                <w:sz w:val="20"/>
+                <w:szCs w:val="20"/>
+              </w:rPr>
+            </w:pPr>
+            <w:r>
+              <w:rPr>
+                <w:rFonts w:ascii="Raleway" w:eastAsia="Raleway" w:hAnsi="Raleway" w:cs="Raleway"/>
+                <w:sz w:val="20"/>
+                <w:szCs w:val="20"/>
+              </w:rPr>
+              <w:t xml:space="preserve">Create </w:t>
+            </w:r>
+            <w:r>
+              <w:rPr>
+                <w:rFonts w:ascii="Raleway" w:eastAsia="Raleway" w:hAnsi="Raleway" w:cs="Raleway"/>
+                <w:sz w:val="20"/>
+                <w:szCs w:val="20"/>
+              </w:rPr>
+              <w:t>GitHub</w:t>
+            </w:r>
+            <w:r>
+              <w:rPr>
+                <w:rFonts w:ascii="Raleway" w:eastAsia="Raleway" w:hAnsi="Raleway" w:cs="Raleway"/>
+                <w:sz w:val="20"/>
+                <w:szCs w:val="20"/>
+              </w:rPr>
+              <w:t xml:space="preserve"> projects</w:t>
+            </w:r>
           </w:p>
         </w:tc>
         <w:tc>
           <w:tcPr>
             <w:tcW w:w="1590" w:type="dxa"/>
             <w:tcBorders>
-              <w:bottom w:val="single" w:color="808080" w:themeColor="background1" w:themeShade="80" w:sz="8" w:space="0"/>
-              <w:right w:val="single" w:color="808080" w:themeColor="background1" w:themeShade="80" w:sz="8" w:space="0"/>
+              <w:bottom w:val="single" w:sz="8" w:space="0" w:color="808080" w:themeColor="background1" w:themeShade="80"/>
+              <w:right w:val="single" w:sz="8" w:space="0" w:color="808080" w:themeColor="background1" w:themeShade="80"/>
             </w:tcBorders>
             <w:shd w:val="clear" w:color="auto" w:fill="auto"/>
             <w:tcMar>
@@ -2252,20 +1572,35 @@
           <w:p>
             <w:pPr>
               <w:widowControl w:val="0"/>
-              <w:rPr>
-                <w:rFonts w:ascii="Raleway" w:hAnsi="Raleway" w:eastAsia="Raleway" w:cs="Raleway"/>
-                <w:sz w:val="20"/>
-                <w:szCs w:val="20"/>
-              </w:rPr>
-            </w:pPr>
+              <w:pBdr>
+                <w:top w:val="nil"/>
+                <w:left w:val="nil"/>
+                <w:bottom w:val="nil"/>
+                <w:right w:val="nil"/>
+                <w:between w:val="nil"/>
+              </w:pBdr>
+              <w:rPr>
+                <w:rFonts w:ascii="Raleway" w:eastAsia="Raleway" w:hAnsi="Raleway" w:cs="Raleway"/>
+                <w:sz w:val="20"/>
+                <w:szCs w:val="20"/>
+              </w:rPr>
+            </w:pPr>
+            <w:r>
+              <w:rPr>
+                <w:rFonts w:ascii="Raleway" w:eastAsia="Raleway" w:hAnsi="Raleway" w:cs="Raleway"/>
+                <w:sz w:val="20"/>
+                <w:szCs w:val="20"/>
+              </w:rPr>
+              <w:t>Kevin</w:t>
+            </w:r>
           </w:p>
         </w:tc>
         <w:tc>
           <w:tcPr>
             <w:tcW w:w="1365" w:type="dxa"/>
             <w:tcBorders>
-              <w:bottom w:val="single" w:color="808080" w:themeColor="background1" w:themeShade="80" w:sz="8" w:space="0"/>
-              <w:right w:val="single" w:color="808080" w:themeColor="background1" w:themeShade="80" w:sz="8" w:space="0"/>
+              <w:bottom w:val="single" w:sz="8" w:space="0" w:color="808080" w:themeColor="background1" w:themeShade="80"/>
+              <w:right w:val="single" w:sz="8" w:space="0" w:color="808080" w:themeColor="background1" w:themeShade="80"/>
             </w:tcBorders>
             <w:shd w:val="clear" w:color="auto" w:fill="auto"/>
             <w:tcMar>
@@ -2278,12 +1613,27 @@
           <w:p>
             <w:pPr>
               <w:widowControl w:val="0"/>
-              <w:rPr>
-                <w:rFonts w:ascii="Raleway" w:hAnsi="Raleway" w:eastAsia="Raleway" w:cs="Raleway"/>
-                <w:sz w:val="20"/>
-                <w:szCs w:val="20"/>
-              </w:rPr>
-            </w:pPr>
+              <w:pBdr>
+                <w:top w:val="nil"/>
+                <w:left w:val="nil"/>
+                <w:bottom w:val="nil"/>
+                <w:right w:val="nil"/>
+                <w:between w:val="nil"/>
+              </w:pBdr>
+              <w:rPr>
+                <w:rFonts w:ascii="Raleway" w:eastAsia="Raleway" w:hAnsi="Raleway" w:cs="Raleway"/>
+                <w:sz w:val="20"/>
+                <w:szCs w:val="20"/>
+              </w:rPr>
+            </w:pPr>
+            <w:r>
+              <w:rPr>
+                <w:rFonts w:ascii="Raleway" w:eastAsia="Raleway" w:hAnsi="Raleway" w:cs="Raleway"/>
+                <w:sz w:val="20"/>
+                <w:szCs w:val="20"/>
+              </w:rPr>
+              <w:t>EOD</w:t>
+            </w:r>
           </w:p>
         </w:tc>
       </w:tr>
@@ -2292,9 +1642,9 @@
           <w:tcPr>
             <w:tcW w:w="840" w:type="dxa"/>
             <w:tcBorders>
-              <w:left w:val="single" w:color="808080" w:themeColor="background1" w:themeShade="80" w:sz="8" w:space="0"/>
-              <w:bottom w:val="single" w:color="808080" w:themeColor="background1" w:themeShade="80" w:sz="8" w:space="0"/>
-              <w:right w:val="single" w:color="808080" w:themeColor="background1" w:themeShade="80" w:sz="8" w:space="0"/>
+              <w:left w:val="single" w:sz="8" w:space="0" w:color="808080" w:themeColor="background1" w:themeShade="80"/>
+              <w:bottom w:val="single" w:sz="8" w:space="0" w:color="808080" w:themeColor="background1" w:themeShade="80"/>
+              <w:right w:val="single" w:sz="8" w:space="0" w:color="808080" w:themeColor="background1" w:themeShade="80"/>
             </w:tcBorders>
             <w:shd w:val="clear" w:color="auto" w:fill="auto"/>
             <w:tcMar>
@@ -2316,19 +1666,27 @@
               </w:pBdr>
               <w:jc w:val="center"/>
               <w:rPr>
-                <w:rFonts w:ascii="Raleway" w:hAnsi="Raleway" w:eastAsia="Raleway" w:cs="Raleway"/>
-                <w:sz w:val="20"/>
-                <w:szCs w:val="20"/>
-              </w:rPr>
-            </w:pPr>
+                <w:rFonts w:ascii="Raleway" w:eastAsia="Raleway" w:hAnsi="Raleway" w:cs="Raleway"/>
+                <w:sz w:val="20"/>
+                <w:szCs w:val="20"/>
+              </w:rPr>
+            </w:pPr>
+            <w:r>
+              <w:rPr>
+                <w:rFonts w:ascii="Raleway" w:eastAsia="Raleway" w:hAnsi="Raleway" w:cs="Raleway"/>
+                <w:sz w:val="20"/>
+                <w:szCs w:val="20"/>
+              </w:rPr>
+              <w:t>2</w:t>
+            </w:r>
           </w:p>
         </w:tc>
         <w:tc>
           <w:tcPr>
             <w:tcW w:w="5130" w:type="dxa"/>
             <w:tcBorders>
-              <w:bottom w:val="single" w:color="808080" w:themeColor="background1" w:themeShade="80" w:sz="8" w:space="0"/>
-              <w:right w:val="single" w:color="808080" w:themeColor="background1" w:themeShade="80" w:sz="8" w:space="0"/>
+              <w:bottom w:val="single" w:sz="8" w:space="0" w:color="808080" w:themeColor="background1" w:themeShade="80"/>
+              <w:right w:val="single" w:sz="8" w:space="0" w:color="808080" w:themeColor="background1" w:themeShade="80"/>
             </w:tcBorders>
             <w:shd w:val="clear" w:color="auto" w:fill="auto"/>
             <w:tcMar>
@@ -2349,19 +1707,27 @@
                 <w:between w:val="nil"/>
               </w:pBdr>
               <w:rPr>
-                <w:rFonts w:ascii="Raleway" w:hAnsi="Raleway" w:eastAsia="Raleway" w:cs="Raleway"/>
-                <w:sz w:val="20"/>
-                <w:szCs w:val="20"/>
-              </w:rPr>
-            </w:pPr>
+                <w:rFonts w:ascii="Raleway" w:eastAsia="Raleway" w:hAnsi="Raleway" w:cs="Raleway"/>
+                <w:sz w:val="20"/>
+                <w:szCs w:val="20"/>
+              </w:rPr>
+            </w:pPr>
+            <w:r>
+              <w:rPr>
+                <w:rFonts w:ascii="Raleway" w:eastAsia="Raleway" w:hAnsi="Raleway" w:cs="Raleway"/>
+                <w:sz w:val="20"/>
+                <w:szCs w:val="20"/>
+              </w:rPr>
+              <w:t>Keep meeting minutes</w:t>
+            </w:r>
           </w:p>
         </w:tc>
         <w:tc>
           <w:tcPr>
             <w:tcW w:w="1590" w:type="dxa"/>
             <w:tcBorders>
-              <w:bottom w:val="single" w:color="808080" w:themeColor="background1" w:themeShade="80" w:sz="8" w:space="0"/>
-              <w:right w:val="single" w:color="808080" w:themeColor="background1" w:themeShade="80" w:sz="8" w:space="0"/>
+              <w:bottom w:val="single" w:sz="8" w:space="0" w:color="808080" w:themeColor="background1" w:themeShade="80"/>
+              <w:right w:val="single" w:sz="8" w:space="0" w:color="808080" w:themeColor="background1" w:themeShade="80"/>
             </w:tcBorders>
             <w:shd w:val="clear" w:color="auto" w:fill="auto"/>
             <w:tcMar>
@@ -2382,19 +1748,27 @@
                 <w:between w:val="nil"/>
               </w:pBdr>
               <w:rPr>
-                <w:rFonts w:ascii="Raleway" w:hAnsi="Raleway" w:eastAsia="Raleway" w:cs="Raleway"/>
-                <w:sz w:val="20"/>
-                <w:szCs w:val="20"/>
-              </w:rPr>
-            </w:pPr>
+                <w:rFonts w:ascii="Raleway" w:eastAsia="Raleway" w:hAnsi="Raleway" w:cs="Raleway"/>
+                <w:sz w:val="20"/>
+                <w:szCs w:val="20"/>
+              </w:rPr>
+            </w:pPr>
+            <w:r>
+              <w:rPr>
+                <w:rFonts w:ascii="Raleway" w:eastAsia="Raleway" w:hAnsi="Raleway" w:cs="Raleway"/>
+                <w:sz w:val="20"/>
+                <w:szCs w:val="20"/>
+              </w:rPr>
+              <w:t>Tanya</w:t>
+            </w:r>
           </w:p>
         </w:tc>
         <w:tc>
           <w:tcPr>
             <w:tcW w:w="1365" w:type="dxa"/>
             <w:tcBorders>
-              <w:bottom w:val="single" w:color="808080" w:themeColor="background1" w:themeShade="80" w:sz="8" w:space="0"/>
-              <w:right w:val="single" w:color="808080" w:themeColor="background1" w:themeShade="80" w:sz="8" w:space="0"/>
+              <w:bottom w:val="single" w:sz="8" w:space="0" w:color="808080" w:themeColor="background1" w:themeShade="80"/>
+              <w:right w:val="single" w:sz="8" w:space="0" w:color="808080" w:themeColor="background1" w:themeShade="80"/>
             </w:tcBorders>
             <w:shd w:val="clear" w:color="auto" w:fill="auto"/>
             <w:tcMar>
@@ -2408,7 +1782,435 @@
             <w:pPr>
               <w:widowControl w:val="0"/>
               <w:rPr>
-                <w:rFonts w:ascii="Raleway" w:hAnsi="Raleway" w:eastAsia="Raleway" w:cs="Raleway"/>
+                <w:rFonts w:ascii="Raleway" w:eastAsia="Raleway" w:hAnsi="Raleway" w:cs="Raleway"/>
+                <w:sz w:val="20"/>
+                <w:szCs w:val="20"/>
+              </w:rPr>
+            </w:pPr>
+            <w:r>
+              <w:rPr>
+                <w:rFonts w:ascii="Raleway" w:eastAsia="Raleway" w:hAnsi="Raleway" w:cs="Raleway"/>
+                <w:sz w:val="20"/>
+                <w:szCs w:val="20"/>
+              </w:rPr>
+              <w:t>Each meeting</w:t>
+            </w:r>
+          </w:p>
+        </w:tc>
+      </w:tr>
+      <w:tr>
+        <w:tc>
+          <w:tcPr>
+            <w:tcW w:w="840" w:type="dxa"/>
+            <w:tcBorders>
+              <w:left w:val="single" w:sz="8" w:space="0" w:color="808080" w:themeColor="background1" w:themeShade="80"/>
+              <w:bottom w:val="single" w:sz="8" w:space="0" w:color="808080" w:themeColor="background1" w:themeShade="80"/>
+              <w:right w:val="single" w:sz="8" w:space="0" w:color="808080" w:themeColor="background1" w:themeShade="80"/>
+            </w:tcBorders>
+            <w:shd w:val="clear" w:color="auto" w:fill="auto"/>
+            <w:tcMar>
+              <w:top w:w="5" w:type="dxa"/>
+              <w:left w:w="5" w:type="dxa"/>
+              <w:bottom w:w="5" w:type="dxa"/>
+              <w:right w:w="5" w:type="dxa"/>
+            </w:tcMar>
+          </w:tcPr>
+          <w:p>
+            <w:pPr>
+              <w:widowControl w:val="0"/>
+              <w:pBdr>
+                <w:top w:val="nil"/>
+                <w:left w:val="nil"/>
+                <w:bottom w:val="nil"/>
+                <w:right w:val="nil"/>
+                <w:between w:val="nil"/>
+              </w:pBdr>
+              <w:jc w:val="center"/>
+              <w:rPr>
+                <w:rFonts w:ascii="Raleway" w:eastAsia="Raleway" w:hAnsi="Raleway" w:cs="Raleway"/>
+                <w:sz w:val="20"/>
+                <w:szCs w:val="20"/>
+              </w:rPr>
+            </w:pPr>
+            <w:r>
+              <w:rPr>
+                <w:rFonts w:ascii="Raleway" w:eastAsia="Raleway" w:hAnsi="Raleway" w:cs="Raleway"/>
+                <w:sz w:val="20"/>
+                <w:szCs w:val="20"/>
+              </w:rPr>
+              <w:t>3</w:t>
+            </w:r>
+          </w:p>
+        </w:tc>
+        <w:tc>
+          <w:tcPr>
+            <w:tcW w:w="5130" w:type="dxa"/>
+            <w:tcBorders>
+              <w:bottom w:val="single" w:sz="8" w:space="0" w:color="808080" w:themeColor="background1" w:themeShade="80"/>
+              <w:right w:val="single" w:sz="8" w:space="0" w:color="808080" w:themeColor="background1" w:themeShade="80"/>
+            </w:tcBorders>
+            <w:shd w:val="clear" w:color="auto" w:fill="auto"/>
+            <w:tcMar>
+              <w:top w:w="5" w:type="dxa"/>
+              <w:left w:w="5" w:type="dxa"/>
+              <w:bottom w:w="5" w:type="dxa"/>
+              <w:right w:w="5" w:type="dxa"/>
+            </w:tcMar>
+          </w:tcPr>
+          <w:p>
+            <w:pPr>
+              <w:widowControl w:val="0"/>
+              <w:pBdr>
+                <w:top w:val="nil"/>
+                <w:left w:val="nil"/>
+                <w:bottom w:val="nil"/>
+                <w:right w:val="nil"/>
+                <w:between w:val="nil"/>
+              </w:pBdr>
+              <w:rPr>
+                <w:rFonts w:ascii="Raleway" w:eastAsia="Raleway" w:hAnsi="Raleway" w:cs="Raleway"/>
+                <w:sz w:val="20"/>
+                <w:szCs w:val="20"/>
+              </w:rPr>
+            </w:pPr>
+            <w:r>
+              <w:rPr>
+                <w:rFonts w:ascii="Raleway" w:eastAsia="Raleway" w:hAnsi="Raleway" w:cs="Raleway"/>
+                <w:sz w:val="20"/>
+                <w:szCs w:val="20"/>
+              </w:rPr>
+              <w:t xml:space="preserve">Become familiar with </w:t>
+            </w:r>
+            <w:r>
+              <w:rPr>
+                <w:rFonts w:ascii="Raleway" w:eastAsia="Raleway" w:hAnsi="Raleway" w:cs="Raleway"/>
+                <w:sz w:val="20"/>
+                <w:szCs w:val="20"/>
+              </w:rPr>
+              <w:t>spring boot</w:t>
+            </w:r>
+          </w:p>
+        </w:tc>
+        <w:tc>
+          <w:tcPr>
+            <w:tcW w:w="1590" w:type="dxa"/>
+            <w:tcBorders>
+              <w:bottom w:val="single" w:sz="8" w:space="0" w:color="808080" w:themeColor="background1" w:themeShade="80"/>
+              <w:right w:val="single" w:sz="8" w:space="0" w:color="808080" w:themeColor="background1" w:themeShade="80"/>
+            </w:tcBorders>
+            <w:shd w:val="clear" w:color="auto" w:fill="auto"/>
+            <w:tcMar>
+              <w:top w:w="5" w:type="dxa"/>
+              <w:left w:w="5" w:type="dxa"/>
+              <w:bottom w:w="5" w:type="dxa"/>
+              <w:right w:w="5" w:type="dxa"/>
+            </w:tcMar>
+          </w:tcPr>
+          <w:p>
+            <w:pPr>
+              <w:widowControl w:val="0"/>
+              <w:pBdr>
+                <w:top w:val="nil"/>
+                <w:left w:val="nil"/>
+                <w:bottom w:val="nil"/>
+                <w:right w:val="nil"/>
+                <w:between w:val="nil"/>
+              </w:pBdr>
+              <w:rPr>
+                <w:rFonts w:ascii="Raleway" w:eastAsia="Raleway" w:hAnsi="Raleway" w:cs="Raleway"/>
+                <w:sz w:val="20"/>
+                <w:szCs w:val="20"/>
+              </w:rPr>
+            </w:pPr>
+            <w:r>
+              <w:rPr>
+                <w:rFonts w:ascii="Raleway" w:eastAsia="Raleway" w:hAnsi="Raleway" w:cs="Raleway"/>
+                <w:sz w:val="20"/>
+                <w:szCs w:val="20"/>
+              </w:rPr>
+              <w:t>Anyone but particularly people who intend to work on backend</w:t>
+            </w:r>
+          </w:p>
+        </w:tc>
+        <w:tc>
+          <w:tcPr>
+            <w:tcW w:w="1365" w:type="dxa"/>
+            <w:tcBorders>
+              <w:bottom w:val="single" w:sz="8" w:space="0" w:color="808080" w:themeColor="background1" w:themeShade="80"/>
+              <w:right w:val="single" w:sz="8" w:space="0" w:color="808080" w:themeColor="background1" w:themeShade="80"/>
+            </w:tcBorders>
+            <w:shd w:val="clear" w:color="auto" w:fill="auto"/>
+            <w:tcMar>
+              <w:top w:w="5" w:type="dxa"/>
+              <w:left w:w="5" w:type="dxa"/>
+              <w:bottom w:w="5" w:type="dxa"/>
+              <w:right w:w="5" w:type="dxa"/>
+            </w:tcMar>
+          </w:tcPr>
+          <w:p>
+            <w:pPr>
+              <w:widowControl w:val="0"/>
+              <w:rPr>
+                <w:rFonts w:ascii="Raleway" w:eastAsia="Raleway" w:hAnsi="Raleway" w:cs="Raleway"/>
+                <w:sz w:val="20"/>
+                <w:szCs w:val="20"/>
+              </w:rPr>
+            </w:pPr>
+            <w:r>
+              <w:rPr>
+                <w:rFonts w:ascii="Raleway" w:eastAsia="Raleway" w:hAnsi="Raleway" w:cs="Raleway"/>
+                <w:sz w:val="20"/>
+                <w:szCs w:val="20"/>
+              </w:rPr>
+              <w:t>Next few weeks</w:t>
+            </w:r>
+          </w:p>
+        </w:tc>
+      </w:tr>
+      <w:tr>
+        <w:tc>
+          <w:tcPr>
+            <w:tcW w:w="840" w:type="dxa"/>
+            <w:tcBorders>
+              <w:left w:val="single" w:sz="8" w:space="0" w:color="808080" w:themeColor="background1" w:themeShade="80"/>
+              <w:bottom w:val="single" w:sz="8" w:space="0" w:color="808080" w:themeColor="background1" w:themeShade="80"/>
+              <w:right w:val="single" w:sz="8" w:space="0" w:color="808080" w:themeColor="background1" w:themeShade="80"/>
+            </w:tcBorders>
+            <w:shd w:val="clear" w:color="auto" w:fill="auto"/>
+            <w:tcMar>
+              <w:top w:w="5" w:type="dxa"/>
+              <w:left w:w="5" w:type="dxa"/>
+              <w:bottom w:w="5" w:type="dxa"/>
+              <w:right w:w="5" w:type="dxa"/>
+            </w:tcMar>
+          </w:tcPr>
+          <w:p>
+            <w:pPr>
+              <w:widowControl w:val="0"/>
+              <w:pBdr>
+                <w:top w:val="nil"/>
+                <w:left w:val="nil"/>
+                <w:bottom w:val="nil"/>
+                <w:right w:val="nil"/>
+                <w:between w:val="nil"/>
+              </w:pBdr>
+              <w:jc w:val="center"/>
+              <w:rPr>
+                <w:rFonts w:ascii="Raleway" w:eastAsia="Raleway" w:hAnsi="Raleway" w:cs="Raleway"/>
+                <w:sz w:val="20"/>
+                <w:szCs w:val="20"/>
+              </w:rPr>
+            </w:pPr>
+          </w:p>
+        </w:tc>
+        <w:tc>
+          <w:tcPr>
+            <w:tcW w:w="5130" w:type="dxa"/>
+            <w:tcBorders>
+              <w:bottom w:val="single" w:sz="8" w:space="0" w:color="808080" w:themeColor="background1" w:themeShade="80"/>
+              <w:right w:val="single" w:sz="8" w:space="0" w:color="808080" w:themeColor="background1" w:themeShade="80"/>
+            </w:tcBorders>
+            <w:shd w:val="clear" w:color="auto" w:fill="auto"/>
+            <w:tcMar>
+              <w:top w:w="5" w:type="dxa"/>
+              <w:left w:w="5" w:type="dxa"/>
+              <w:bottom w:w="5" w:type="dxa"/>
+              <w:right w:w="5" w:type="dxa"/>
+            </w:tcMar>
+          </w:tcPr>
+          <w:p>
+            <w:pPr>
+              <w:widowControl w:val="0"/>
+              <w:pBdr>
+                <w:top w:val="nil"/>
+                <w:left w:val="nil"/>
+                <w:bottom w:val="nil"/>
+                <w:right w:val="nil"/>
+                <w:between w:val="nil"/>
+              </w:pBdr>
+              <w:rPr>
+                <w:rFonts w:ascii="Raleway" w:eastAsia="Raleway" w:hAnsi="Raleway" w:cs="Raleway"/>
+                <w:sz w:val="20"/>
+                <w:szCs w:val="20"/>
+              </w:rPr>
+            </w:pPr>
+          </w:p>
+        </w:tc>
+        <w:tc>
+          <w:tcPr>
+            <w:tcW w:w="1590" w:type="dxa"/>
+            <w:tcBorders>
+              <w:bottom w:val="single" w:sz="8" w:space="0" w:color="808080" w:themeColor="background1" w:themeShade="80"/>
+              <w:right w:val="single" w:sz="8" w:space="0" w:color="808080" w:themeColor="background1" w:themeShade="80"/>
+            </w:tcBorders>
+            <w:shd w:val="clear" w:color="auto" w:fill="auto"/>
+            <w:tcMar>
+              <w:top w:w="5" w:type="dxa"/>
+              <w:left w:w="5" w:type="dxa"/>
+              <w:bottom w:w="5" w:type="dxa"/>
+              <w:right w:w="5" w:type="dxa"/>
+            </w:tcMar>
+          </w:tcPr>
+          <w:p>
+            <w:pPr>
+              <w:widowControl w:val="0"/>
+              <w:rPr>
+                <w:rFonts w:ascii="Raleway" w:eastAsia="Raleway" w:hAnsi="Raleway" w:cs="Raleway"/>
+                <w:sz w:val="20"/>
+                <w:szCs w:val="20"/>
+              </w:rPr>
+            </w:pPr>
+          </w:p>
+        </w:tc>
+        <w:tc>
+          <w:tcPr>
+            <w:tcW w:w="1365" w:type="dxa"/>
+            <w:tcBorders>
+              <w:bottom w:val="single" w:sz="8" w:space="0" w:color="808080" w:themeColor="background1" w:themeShade="80"/>
+              <w:right w:val="single" w:sz="8" w:space="0" w:color="808080" w:themeColor="background1" w:themeShade="80"/>
+            </w:tcBorders>
+            <w:shd w:val="clear" w:color="auto" w:fill="auto"/>
+            <w:tcMar>
+              <w:top w:w="5" w:type="dxa"/>
+              <w:left w:w="5" w:type="dxa"/>
+              <w:bottom w:w="5" w:type="dxa"/>
+              <w:right w:w="5" w:type="dxa"/>
+            </w:tcMar>
+          </w:tcPr>
+          <w:p>
+            <w:pPr>
+              <w:widowControl w:val="0"/>
+              <w:rPr>
+                <w:rFonts w:ascii="Raleway" w:eastAsia="Raleway" w:hAnsi="Raleway" w:cs="Raleway"/>
+                <w:sz w:val="20"/>
+                <w:szCs w:val="20"/>
+              </w:rPr>
+            </w:pPr>
+          </w:p>
+        </w:tc>
+      </w:tr>
+      <w:tr>
+        <w:tc>
+          <w:tcPr>
+            <w:tcW w:w="840" w:type="dxa"/>
+            <w:tcBorders>
+              <w:left w:val="single" w:sz="8" w:space="0" w:color="808080" w:themeColor="background1" w:themeShade="80"/>
+              <w:bottom w:val="single" w:sz="8" w:space="0" w:color="808080" w:themeColor="background1" w:themeShade="80"/>
+              <w:right w:val="single" w:sz="8" w:space="0" w:color="808080" w:themeColor="background1" w:themeShade="80"/>
+            </w:tcBorders>
+            <w:shd w:val="clear" w:color="auto" w:fill="auto"/>
+            <w:tcMar>
+              <w:top w:w="5" w:type="dxa"/>
+              <w:left w:w="5" w:type="dxa"/>
+              <w:bottom w:w="5" w:type="dxa"/>
+              <w:right w:w="5" w:type="dxa"/>
+            </w:tcMar>
+          </w:tcPr>
+          <w:p>
+            <w:pPr>
+              <w:widowControl w:val="0"/>
+              <w:pBdr>
+                <w:top w:val="nil"/>
+                <w:left w:val="nil"/>
+                <w:bottom w:val="nil"/>
+                <w:right w:val="nil"/>
+                <w:between w:val="nil"/>
+              </w:pBdr>
+              <w:jc w:val="center"/>
+              <w:rPr>
+                <w:rFonts w:ascii="Raleway" w:eastAsia="Raleway" w:hAnsi="Raleway" w:cs="Raleway"/>
+                <w:sz w:val="20"/>
+                <w:szCs w:val="20"/>
+              </w:rPr>
+            </w:pPr>
+          </w:p>
+        </w:tc>
+        <w:tc>
+          <w:tcPr>
+            <w:tcW w:w="5130" w:type="dxa"/>
+            <w:tcBorders>
+              <w:bottom w:val="single" w:sz="8" w:space="0" w:color="808080" w:themeColor="background1" w:themeShade="80"/>
+              <w:right w:val="single" w:sz="8" w:space="0" w:color="808080" w:themeColor="background1" w:themeShade="80"/>
+            </w:tcBorders>
+            <w:shd w:val="clear" w:color="auto" w:fill="auto"/>
+            <w:tcMar>
+              <w:top w:w="5" w:type="dxa"/>
+              <w:left w:w="5" w:type="dxa"/>
+              <w:bottom w:w="5" w:type="dxa"/>
+              <w:right w:w="5" w:type="dxa"/>
+            </w:tcMar>
+          </w:tcPr>
+          <w:p>
+            <w:pPr>
+              <w:widowControl w:val="0"/>
+              <w:pBdr>
+                <w:top w:val="nil"/>
+                <w:left w:val="nil"/>
+                <w:bottom w:val="nil"/>
+                <w:right w:val="nil"/>
+                <w:between w:val="nil"/>
+              </w:pBdr>
+              <w:rPr>
+                <w:rFonts w:ascii="Raleway" w:eastAsia="Raleway" w:hAnsi="Raleway" w:cs="Raleway"/>
+                <w:sz w:val="20"/>
+                <w:szCs w:val="20"/>
+              </w:rPr>
+            </w:pPr>
+          </w:p>
+        </w:tc>
+        <w:tc>
+          <w:tcPr>
+            <w:tcW w:w="1590" w:type="dxa"/>
+            <w:tcBorders>
+              <w:bottom w:val="single" w:sz="8" w:space="0" w:color="808080" w:themeColor="background1" w:themeShade="80"/>
+              <w:right w:val="single" w:sz="8" w:space="0" w:color="808080" w:themeColor="background1" w:themeShade="80"/>
+            </w:tcBorders>
+            <w:shd w:val="clear" w:color="auto" w:fill="auto"/>
+            <w:tcMar>
+              <w:top w:w="5" w:type="dxa"/>
+              <w:left w:w="5" w:type="dxa"/>
+              <w:bottom w:w="5" w:type="dxa"/>
+              <w:right w:w="5" w:type="dxa"/>
+            </w:tcMar>
+          </w:tcPr>
+          <w:p>
+            <w:pPr>
+              <w:widowControl w:val="0"/>
+              <w:pBdr>
+                <w:top w:val="nil"/>
+                <w:left w:val="nil"/>
+                <w:bottom w:val="nil"/>
+                <w:right w:val="nil"/>
+                <w:between w:val="nil"/>
+              </w:pBdr>
+              <w:rPr>
+                <w:rFonts w:ascii="Raleway" w:eastAsia="Raleway" w:hAnsi="Raleway" w:cs="Raleway"/>
+                <w:sz w:val="20"/>
+                <w:szCs w:val="20"/>
+              </w:rPr>
+            </w:pPr>
+          </w:p>
+        </w:tc>
+        <w:tc>
+          <w:tcPr>
+            <w:tcW w:w="1365" w:type="dxa"/>
+            <w:tcBorders>
+              <w:bottom w:val="single" w:sz="8" w:space="0" w:color="808080" w:themeColor="background1" w:themeShade="80"/>
+              <w:right w:val="single" w:sz="8" w:space="0" w:color="808080" w:themeColor="background1" w:themeShade="80"/>
+            </w:tcBorders>
+            <w:shd w:val="clear" w:color="auto" w:fill="auto"/>
+            <w:tcMar>
+              <w:top w:w="5" w:type="dxa"/>
+              <w:left w:w="5" w:type="dxa"/>
+              <w:bottom w:w="5" w:type="dxa"/>
+              <w:right w:w="5" w:type="dxa"/>
+            </w:tcMar>
+          </w:tcPr>
+          <w:p>
+            <w:pPr>
+              <w:widowControl w:val="0"/>
+              <w:rPr>
+                <w:rFonts w:ascii="Raleway" w:eastAsia="Raleway" w:hAnsi="Raleway" w:cs="Raleway"/>
                 <w:sz w:val="20"/>
                 <w:szCs w:val="20"/>
               </w:rPr>
@@ -2427,12 +2229,12 @@
           <w:between w:val="nil"/>
         </w:pBdr>
         <w:rPr>
-          <w:rFonts w:ascii="Raleway" w:hAnsi="Raleway" w:eastAsia="Raleway" w:cs="Raleway"/>
+          <w:rFonts w:ascii="Raleway" w:eastAsia="Raleway" w:hAnsi="Raleway" w:cs="Raleway"/>
         </w:rPr>
       </w:pPr>
       <w:r>
         <w:rPr>
-          <w:rFonts w:ascii="Raleway" w:hAnsi="Raleway" w:eastAsia="Raleway" w:cs="Raleway"/>
+          <w:rFonts w:ascii="Raleway" w:eastAsia="Raleway" w:hAnsi="Raleway" w:cs="Raleway"/>
           <w:sz w:val="20"/>
           <w:szCs w:val="20"/>
         </w:rPr>
@@ -2442,7 +2244,7 @@
     <w:p>
       <w:pPr>
         <w:rPr>
-          <w:rFonts w:ascii="Raleway" w:hAnsi="Raleway" w:eastAsia="Raleway" w:cs="Raleway"/>
+          <w:rFonts w:ascii="Raleway" w:eastAsia="Raleway" w:hAnsi="Raleway" w:cs="Raleway"/>
         </w:rPr>
       </w:pPr>
     </w:p>
@@ -2450,7 +2252,7 @@
       <w:headerReference w:type="default" r:id="rId9"/>
       <w:headerReference w:type="first" r:id="rId10"/>
       <w:footerReference w:type="first" r:id="rId11"/>
-      <w:pgSz w:w="11909" w:h="16834" w:orient="portrait"/>
+      <w:pgSz w:w="11909" w:h="16834"/>
       <w:pgMar w:top="1440" w:right="1440" w:bottom="1440" w:left="1440" w:header="0" w:footer="720" w:gutter="0"/>
       <w:pgNumType w:start="1"/>
       <w:cols w:space="720"/>
@@ -2542,7 +2344,7 @@
   <w:docDefaults>
     <w:rPrDefault>
       <w:rPr>
-        <w:rFonts w:ascii="Arial" w:hAnsi="Arial" w:eastAsia="Arial" w:cs="Arial"/>
+        <w:rFonts w:ascii="Arial" w:eastAsia="Arial" w:hAnsi="Arial" w:cs="Arial"/>
         <w:sz w:val="22"/>
         <w:szCs w:val="22"/>
         <w:lang w:val="en-GB" w:eastAsia="en-GB" w:bidi="ar-SA"/>
@@ -2557,14 +2359,14 @@
   <w:latentStyles w:defLockedState="0" w:defUIPriority="99" w:defSemiHidden="0" w:defUnhideWhenUsed="0" w:defQFormat="0" w:count="376">
     <w:lsdException w:name="Normal" w:uiPriority="0" w:qFormat="1"/>
     <w:lsdException w:name="heading 1" w:uiPriority="9" w:qFormat="1"/>
-    <w:lsdException w:name="heading 2" w:uiPriority="9" w:semiHidden="1" w:unhideWhenUsed="1" w:qFormat="1"/>
-    <w:lsdException w:name="heading 3" w:uiPriority="9" w:semiHidden="1" w:unhideWhenUsed="1" w:qFormat="1"/>
-    <w:lsdException w:name="heading 4" w:uiPriority="9" w:semiHidden="1" w:unhideWhenUsed="1" w:qFormat="1"/>
-    <w:lsdException w:name="heading 5" w:uiPriority="9" w:semiHidden="1" w:unhideWhenUsed="1" w:qFormat="1"/>
-    <w:lsdException w:name="heading 6" w:uiPriority="9" w:semiHidden="1" w:unhideWhenUsed="1" w:qFormat="1"/>
-    <w:lsdException w:name="heading 7" w:uiPriority="9" w:semiHidden="1" w:unhideWhenUsed="1" w:qFormat="1"/>
-    <w:lsdException w:name="heading 8" w:uiPriority="9" w:semiHidden="1" w:unhideWhenUsed="1" w:qFormat="1"/>
-    <w:lsdException w:name="heading 9" w:uiPriority="9" w:semiHidden="1" w:unhideWhenUsed="1" w:qFormat="1"/>
+    <w:lsdException w:name="heading 2" w:semiHidden="1" w:uiPriority="9" w:unhideWhenUsed="1" w:qFormat="1"/>
+    <w:lsdException w:name="heading 3" w:semiHidden="1" w:uiPriority="9" w:unhideWhenUsed="1" w:qFormat="1"/>
+    <w:lsdException w:name="heading 4" w:semiHidden="1" w:uiPriority="9" w:unhideWhenUsed="1" w:qFormat="1"/>
+    <w:lsdException w:name="heading 5" w:semiHidden="1" w:uiPriority="9" w:unhideWhenUsed="1" w:qFormat="1"/>
+    <w:lsdException w:name="heading 6" w:semiHidden="1" w:uiPriority="9" w:unhideWhenUsed="1" w:qFormat="1"/>
+    <w:lsdException w:name="heading 7" w:semiHidden="1" w:uiPriority="9" w:unhideWhenUsed="1" w:qFormat="1"/>
+    <w:lsdException w:name="heading 8" w:semiHidden="1" w:uiPriority="9" w:unhideWhenUsed="1" w:qFormat="1"/>
+    <w:lsdException w:name="heading 9" w:semiHidden="1" w:uiPriority="9" w:unhideWhenUsed="1" w:qFormat="1"/>
     <w:lsdException w:name="index 1" w:semiHidden="1" w:unhideWhenUsed="1"/>
     <w:lsdException w:name="index 2" w:semiHidden="1" w:unhideWhenUsed="1"/>
     <w:lsdException w:name="index 3" w:semiHidden="1" w:unhideWhenUsed="1"/>
@@ -2574,22 +2376,22 @@
     <w:lsdException w:name="index 7" w:semiHidden="1" w:unhideWhenUsed="1"/>
     <w:lsdException w:name="index 8" w:semiHidden="1" w:unhideWhenUsed="1"/>
     <w:lsdException w:name="index 9" w:semiHidden="1" w:unhideWhenUsed="1"/>
-    <w:lsdException w:name="toc 1" w:uiPriority="39" w:semiHidden="1" w:unhideWhenUsed="1"/>
-    <w:lsdException w:name="toc 2" w:uiPriority="39" w:semiHidden="1" w:unhideWhenUsed="1"/>
-    <w:lsdException w:name="toc 3" w:uiPriority="39" w:semiHidden="1" w:unhideWhenUsed="1"/>
-    <w:lsdException w:name="toc 4" w:uiPriority="39" w:semiHidden="1" w:unhideWhenUsed="1"/>
-    <w:lsdException w:name="toc 5" w:uiPriority="39" w:semiHidden="1" w:unhideWhenUsed="1"/>
-    <w:lsdException w:name="toc 6" w:uiPriority="39" w:semiHidden="1" w:unhideWhenUsed="1"/>
-    <w:lsdException w:name="toc 7" w:uiPriority="39" w:semiHidden="1" w:unhideWhenUsed="1"/>
-    <w:lsdException w:name="toc 8" w:uiPriority="39" w:semiHidden="1" w:unhideWhenUsed="1"/>
-    <w:lsdException w:name="toc 9" w:uiPriority="39" w:semiHidden="1" w:unhideWhenUsed="1"/>
+    <w:lsdException w:name="toc 1" w:semiHidden="1" w:uiPriority="39" w:unhideWhenUsed="1"/>
+    <w:lsdException w:name="toc 2" w:semiHidden="1" w:uiPriority="39" w:unhideWhenUsed="1"/>
+    <w:lsdException w:name="toc 3" w:semiHidden="1" w:uiPriority="39" w:unhideWhenUsed="1"/>
+    <w:lsdException w:name="toc 4" w:semiHidden="1" w:uiPriority="39" w:unhideWhenUsed="1"/>
+    <w:lsdException w:name="toc 5" w:semiHidden="1" w:uiPriority="39" w:unhideWhenUsed="1"/>
+    <w:lsdException w:name="toc 6" w:semiHidden="1" w:uiPriority="39" w:unhideWhenUsed="1"/>
+    <w:lsdException w:name="toc 7" w:semiHidden="1" w:uiPriority="39" w:unhideWhenUsed="1"/>
+    <w:lsdException w:name="toc 8" w:semiHidden="1" w:uiPriority="39" w:unhideWhenUsed="1"/>
+    <w:lsdException w:name="toc 9" w:semiHidden="1" w:uiPriority="39" w:unhideWhenUsed="1"/>
     <w:lsdException w:name="Normal Indent" w:semiHidden="1" w:unhideWhenUsed="1"/>
     <w:lsdException w:name="footnote text" w:semiHidden="1" w:unhideWhenUsed="1"/>
     <w:lsdException w:name="annotation text" w:semiHidden="1" w:unhideWhenUsed="1"/>
     <w:lsdException w:name="header" w:semiHidden="1" w:unhideWhenUsed="1"/>
     <w:lsdException w:name="footer" w:semiHidden="1" w:unhideWhenUsed="1"/>
     <w:lsdException w:name="index heading" w:semiHidden="1" w:unhideWhenUsed="1"/>
-    <w:lsdException w:name="caption" w:uiPriority="35" w:semiHidden="1" w:unhideWhenUsed="1" w:qFormat="1"/>
+    <w:lsdException w:name="caption" w:semiHidden="1" w:uiPriority="35" w:unhideWhenUsed="1" w:qFormat="1"/>
     <w:lsdException w:name="table of figures" w:semiHidden="1" w:unhideWhenUsed="1"/>
     <w:lsdException w:name="envelope address" w:semiHidden="1" w:unhideWhenUsed="1"/>
     <w:lsdException w:name="envelope return" w:semiHidden="1" w:unhideWhenUsed="1"/>
@@ -2620,7 +2422,7 @@
     <w:lsdException w:name="Title" w:uiPriority="10" w:qFormat="1"/>
     <w:lsdException w:name="Closing" w:semiHidden="1" w:unhideWhenUsed="1"/>
     <w:lsdException w:name="Signature" w:semiHidden="1" w:unhideWhenUsed="1"/>
-    <w:lsdException w:name="Default Paragraph Font" w:uiPriority="1" w:semiHidden="1" w:unhideWhenUsed="1"/>
+    <w:lsdException w:name="Default Paragraph Font" w:semiHidden="1" w:uiPriority="1" w:unhideWhenUsed="1"/>
     <w:lsdException w:name="Body Text" w:semiHidden="1" w:unhideWhenUsed="1"/>
     <w:lsdException w:name="Body Text Indent" w:semiHidden="1" w:unhideWhenUsed="1"/>
     <w:lsdException w:name="List Continue" w:semiHidden="1" w:unhideWhenUsed="1"/>
@@ -2820,8 +2622,8 @@
     <w:lsdException w:name="Subtle Reference" w:uiPriority="31" w:qFormat="1"/>
     <w:lsdException w:name="Intense Reference" w:uiPriority="32" w:qFormat="1"/>
     <w:lsdException w:name="Book Title" w:uiPriority="33" w:qFormat="1"/>
-    <w:lsdException w:name="Bibliography" w:uiPriority="37" w:semiHidden="1" w:unhideWhenUsed="1"/>
-    <w:lsdException w:name="TOC Heading" w:uiPriority="39" w:semiHidden="1" w:unhideWhenUsed="1" w:qFormat="1"/>
+    <w:lsdException w:name="Bibliography" w:semiHidden="1" w:uiPriority="37" w:unhideWhenUsed="1"/>
+    <w:lsdException w:name="TOC Heading" w:semiHidden="1" w:uiPriority="39" w:unhideWhenUsed="1" w:qFormat="1"/>
     <w:lsdException w:name="Plain Table 1" w:uiPriority="41"/>
     <w:lsdException w:name="Plain Table 2" w:uiPriority="42"/>
     <w:lsdException w:name="Plain Table 3" w:uiPriority="43"/>
@@ -2932,7 +2734,7 @@
     <w:lsdException w:name="Unresolved Mention" w:semiHidden="1" w:unhideWhenUsed="1"/>
     <w:lsdException w:name="Smart Link" w:semiHidden="1" w:unhideWhenUsed="1"/>
   </w:latentStyles>
-  <w:style w:type="paragraph" w:styleId="Normal" w:default="1">
+  <w:style w:type="paragraph" w:default="1" w:styleId="Normal">
     <w:name w:val="Normal"/>
     <w:qFormat/>
   </w:style>
@@ -3048,13 +2850,13 @@
       <w:color w:val="666666"/>
     </w:rPr>
   </w:style>
-  <w:style w:type="character" w:styleId="DefaultParagraphFont" w:default="1">
+  <w:style w:type="character" w:default="1" w:styleId="DefaultParagraphFont">
     <w:name w:val="Default Paragraph Font"/>
     <w:uiPriority w:val="1"/>
     <w:semiHidden/>
     <w:unhideWhenUsed/>
   </w:style>
-  <w:style w:type="table" w:styleId="TableNormal" w:default="1">
+  <w:style w:type="table" w:default="1" w:styleId="TableNormal">
     <w:name w:val="Normal Table"/>
     <w:uiPriority w:val="99"/>
     <w:semiHidden/>
@@ -3069,7 +2871,7 @@
       </w:tblCellMar>
     </w:tblPr>
   </w:style>
-  <w:style w:type="numbering" w:styleId="NoList" w:default="1">
+  <w:style w:type="numbering" w:default="1" w:styleId="NoList">
     <w:name w:val="No List"/>
     <w:uiPriority w:val="99"/>
     <w:semiHidden/>
@@ -3108,7 +2910,7 @@
       <w:szCs w:val="30"/>
     </w:rPr>
   </w:style>
-  <w:style w:type="table" w:styleId="a" w:customStyle="1">
+  <w:style w:type="table" w:customStyle="1" w:styleId="a">
     <w:basedOn w:val="TableNormal"/>
     <w:tblPr>
       <w:tblStyleRowBandSize w:val="1"/>
@@ -3121,7 +2923,7 @@
       </w:tblCellMar>
     </w:tblPr>
   </w:style>
-  <w:style w:type="table" w:styleId="a0" w:customStyle="1">
+  <w:style w:type="table" w:customStyle="1" w:styleId="a0">
     <w:basedOn w:val="TableNormal"/>
     <w:tblPr>
       <w:tblStyleRowBandSize w:val="1"/>
@@ -3134,7 +2936,7 @@
       </w:tblCellMar>
     </w:tblPr>
   </w:style>
-  <w:style w:type="table" w:styleId="a1" w:customStyle="1">
+  <w:style w:type="table" w:customStyle="1" w:styleId="a1">
     <w:basedOn w:val="TableNormal"/>
     <w:tblPr>
       <w:tblStyleRowBandSize w:val="1"/>
@@ -3471,21 +3273,6 @@
 </file>
 
 <file path=customXml/item1.xml><?xml version="1.0" encoding="utf-8"?>
-<p:properties xmlns:p="http://schemas.microsoft.com/office/2006/metadata/properties" xmlns:xsi="http://www.w3.org/2001/XMLSchema-instance" xmlns:pc="http://schemas.microsoft.com/office/infopath/2007/PartnerControls">
-  <documentManagement/>
-</p:properties>
-</file>
-
-<file path=customXml/item2.xml><?xml version="1.0" encoding="utf-8"?>
-<?mso-contentType ?>
-<FormTemplates xmlns="http://schemas.microsoft.com/sharepoint/v3/contenttype/forms">
-  <Display>DocumentLibraryForm</Display>
-  <Edit>DocumentLibraryForm</Edit>
-  <New>DocumentLibraryForm</New>
-</FormTemplates>
-</file>
-
-<file path=customXml/item3.xml><?xml version="1.0" encoding="utf-8"?>
 <ct:contentTypeSchema xmlns:ct="http://schemas.microsoft.com/office/2006/metadata/contentType" xmlns:ma="http://schemas.microsoft.com/office/2006/metadata/properties/metaAttributes" ct:_="" ma:_="" ma:contentTypeName="Document" ma:contentTypeID="0x010100CD58FA12513AF247B10641596266FD38" ma:contentTypeVersion="3" ma:contentTypeDescription="Create a new document." ma:contentTypeScope="" ma:versionID="28ae9337b5e0067a397a6c1bce96bcec">
   <xsd:schema xmlns:xsd="http://www.w3.org/2001/XMLSchema" xmlns:xs="http://www.w3.org/2001/XMLSchema" xmlns:p="http://schemas.microsoft.com/office/2006/metadata/properties" xmlns:ns2="141ada28-6a4b-420b-8906-cea59df97610" targetNamespace="http://schemas.microsoft.com/office/2006/metadata/properties" ma:root="true" ma:fieldsID="21d9c566a3bc6731819db4c6118f69b1" ns2:_="">
     <xsd:import namespace="141ada28-6a4b-420b-8906-cea59df97610"/>
@@ -3623,24 +3410,22 @@
 </ct:contentTypeSchema>
 </file>
 
-<file path=customXml/itemProps1.xml><?xml version="1.0" encoding="utf-8"?>
-<ds:datastoreItem xmlns:ds="http://schemas.openxmlformats.org/officeDocument/2006/customXml" ds:itemID="{17980BD1-054C-4392-923F-40CA04961FAC}">
-  <ds:schemaRefs>
-    <ds:schemaRef ds:uri="http://schemas.microsoft.com/office/2006/metadata/properties"/>
-    <ds:schemaRef ds:uri="http://schemas.microsoft.com/office/infopath/2007/PartnerControls"/>
-  </ds:schemaRefs>
-</ds:datastoreItem>
+<file path=customXml/item2.xml><?xml version="1.0" encoding="utf-8"?>
+<?mso-contentType ?>
+<FormTemplates xmlns="http://schemas.microsoft.com/sharepoint/v3/contenttype/forms">
+  <Display>DocumentLibraryForm</Display>
+  <Edit>DocumentLibraryForm</Edit>
+  <New>DocumentLibraryForm</New>
+</FormTemplates>
 </file>
 
-<file path=customXml/itemProps2.xml><?xml version="1.0" encoding="utf-8"?>
-<ds:datastoreItem xmlns:ds="http://schemas.openxmlformats.org/officeDocument/2006/customXml" ds:itemID="{280675C3-652C-4498-8DEE-127203A61DB1}">
-  <ds:schemaRefs>
-    <ds:schemaRef ds:uri="http://schemas.microsoft.com/sharepoint/v3/contenttype/forms"/>
-  </ds:schemaRefs>
-</ds:datastoreItem>
+<file path=customXml/item3.xml><?xml version="1.0" encoding="utf-8"?>
+<p:properties xmlns:p="http://schemas.microsoft.com/office/2006/metadata/properties" xmlns:xsi="http://www.w3.org/2001/XMLSchema-instance" xmlns:pc="http://schemas.microsoft.com/office/infopath/2007/PartnerControls">
+  <documentManagement/>
+</p:properties>
 </file>
 
-<file path=customXml/itemProps3.xml><?xml version="1.0" encoding="utf-8"?>
+<file path=customXml/itemProps1.xml><?xml version="1.0" encoding="utf-8"?>
 <ds:datastoreItem xmlns:ds="http://schemas.openxmlformats.org/officeDocument/2006/customXml" ds:itemID="{CADA1D8D-5DD0-42DD-8BA2-03916458E5DB}">
   <ds:schemaRefs>
     <ds:schemaRef ds:uri="http://schemas.microsoft.com/office/2006/metadata/contentType"/>
@@ -3656,4 +3441,21 @@
     <ds:schemaRef ds:uri="http://schemas.microsoft.com/internal/obd"/>
   </ds:schemaRefs>
 </ds:datastoreItem>
+</file>
+
+<file path=customXml/itemProps2.xml><?xml version="1.0" encoding="utf-8"?>
+<ds:datastoreItem xmlns:ds="http://schemas.openxmlformats.org/officeDocument/2006/customXml" ds:itemID="{280675C3-652C-4498-8DEE-127203A61DB1}">
+  <ds:schemaRefs>
+    <ds:schemaRef ds:uri="http://schemas.microsoft.com/sharepoint/v3/contenttype/forms"/>
+  </ds:schemaRefs>
+</ds:datastoreItem>
+</file>
+
+<file path=customXml/itemProps3.xml><?xml version="1.0" encoding="utf-8"?>
+<ds:datastoreItem xmlns:ds="http://schemas.openxmlformats.org/officeDocument/2006/customXml" ds:itemID="{17980BD1-054C-4392-923F-40CA04961FAC}">
+  <ds:schemaRefs>
+    <ds:schemaRef ds:uri="http://schemas.microsoft.com/office/2006/metadata/properties"/>
+    <ds:schemaRef ds:uri="http://schemas.microsoft.com/office/infopath/2007/PartnerControls"/>
+  </ds:schemaRefs>
+</ds:datastoreItem>
 </file>
</xml_diff>